<commit_message>
3010 REPORT - DONE DONE
</commit_message>
<xml_diff>
--- a/Fall 2025/CYBR3010 Cybersecurity Foundations/Assignments/6 Presentation and Report on Network Protocol Vuln/Network Protocol Research - Bitcoin - Arr Domingo - v01.docx
+++ b/Fall 2025/CYBR3010 Cybersecurity Foundations/Assignments/6 Presentation and Report on Network Protocol Vuln/Network Protocol Research - Bitcoin - Arr Domingo - v01.docx
@@ -227,75 +227,81 @@
           <w:sz w:val="28"/>
           <w:szCs w:val="28"/>
         </w:rPr>
-        <w:t>December 2025</w:t>
-      </w:r>
-    </w:p>
-    <w:p>
-      <w:pPr>
-        <w:spacing w:line="480" w:lineRule="auto"/>
-        <w:rPr>
-          <w:rFonts w:cstheme="minorHAnsi"/>
-          <w:sz w:val="24"/>
-          <w:szCs w:val="24"/>
-        </w:rPr>
-      </w:pPr>
-    </w:p>
-    <w:p>
-      <w:pPr>
-        <w:spacing w:line="480" w:lineRule="auto"/>
-        <w:rPr>
-          <w:rFonts w:cstheme="minorHAnsi"/>
-          <w:sz w:val="24"/>
-          <w:szCs w:val="24"/>
-        </w:rPr>
-      </w:pPr>
-    </w:p>
-    <w:p>
-      <w:pPr>
-        <w:spacing w:line="480" w:lineRule="auto"/>
-        <w:rPr>
-          <w:rFonts w:cstheme="minorHAnsi"/>
-          <w:sz w:val="24"/>
-          <w:szCs w:val="24"/>
-        </w:rPr>
-      </w:pPr>
-    </w:p>
-    <w:p>
-      <w:pPr>
-        <w:spacing w:line="480" w:lineRule="auto"/>
-        <w:jc w:val="center"/>
+        <w:t>December</w:t>
+      </w:r>
+      <w:r>
         <w:rPr>
           <w:rFonts w:cstheme="minorHAnsi"/>
           <w:sz w:val="28"/>
           <w:szCs w:val="28"/>
         </w:rPr>
-      </w:pPr>
+        <w:t xml:space="preserve"> 15,</w:t>
+      </w:r>
       <w:r>
         <w:rPr>
           <w:rFonts w:cstheme="minorHAnsi"/>
           <w:sz w:val="28"/>
           <w:szCs w:val="28"/>
         </w:rPr>
-        <w:t xml:space="preserve">Instructor: </w:t>
-      </w:r>
-      <w:r>
+        <w:t xml:space="preserve"> 2025</w:t>
+      </w:r>
+    </w:p>
+    <w:p>
+      <w:pPr>
+        <w:spacing w:line="480" w:lineRule="auto"/>
+        <w:rPr>
+          <w:rFonts w:cstheme="minorHAnsi"/>
+          <w:sz w:val="24"/>
+          <w:szCs w:val="24"/>
+        </w:rPr>
+      </w:pPr>
+    </w:p>
+    <w:p>
+      <w:pPr>
+        <w:spacing w:line="480" w:lineRule="auto"/>
+        <w:rPr>
+          <w:rFonts w:cstheme="minorHAnsi"/>
+          <w:sz w:val="24"/>
+          <w:szCs w:val="24"/>
+        </w:rPr>
+      </w:pPr>
+    </w:p>
+    <w:p>
+      <w:pPr>
+        <w:spacing w:line="480" w:lineRule="auto"/>
+        <w:rPr>
+          <w:rFonts w:cstheme="minorHAnsi"/>
+          <w:sz w:val="24"/>
+          <w:szCs w:val="24"/>
+        </w:rPr>
+      </w:pPr>
+    </w:p>
+    <w:p>
+      <w:pPr>
+        <w:spacing w:line="480" w:lineRule="auto"/>
+        <w:jc w:val="center"/>
         <w:rPr>
           <w:rFonts w:cstheme="minorHAnsi"/>
           <w:sz w:val="28"/>
           <w:szCs w:val="28"/>
         </w:rPr>
-        <w:t>Sam El-</w:t>
-      </w:r>
-      <w:proofErr w:type="spellStart"/>
+      </w:pPr>
       <w:r>
         <w:rPr>
           <w:rFonts w:cstheme="minorHAnsi"/>
           <w:sz w:val="28"/>
           <w:szCs w:val="28"/>
         </w:rPr>
-        <w:t>Awour</w:t>
-      </w:r>
-      <w:proofErr w:type="spellEnd"/>
+        <w:t xml:space="preserve">Instructor: </w:t>
+      </w:r>
+      <w:r>
+        <w:rPr>
+          <w:rFonts w:cstheme="minorHAnsi"/>
+          <w:sz w:val="28"/>
+          <w:szCs w:val="28"/>
+        </w:rPr>
+        <w:t>Sam El-Awour</w:t>
+      </w:r>
     </w:p>
     <w:sdt>
       <w:sdtPr>
@@ -383,11 +389,13 @@
             </w:rPr>
             <w:fldChar w:fldCharType="separate"/>
           </w:r>
-          <w:hyperlink w:anchor="_Toc216474566" w:history="1">
+          <w:hyperlink w:anchor="_Toc216512609" w:history="1">
             <w:r>
               <w:rPr>
                 <w:rStyle w:val="Hyperlink"/>
                 <w:noProof/>
+                <w:sz w:val="24"/>
+                <w:szCs w:val="24"/>
               </w:rPr>
               <w:t>1</w:t>
             </w:r>
@@ -407,6 +415,8 @@
               <w:rPr>
                 <w:rStyle w:val="Hyperlink"/>
                 <w:noProof/>
+                <w:sz w:val="24"/>
+                <w:szCs w:val="24"/>
               </w:rPr>
               <w:t>Introduction</w:t>
             </w:r>
@@ -414,6 +424,8 @@
               <w:rPr>
                 <w:noProof/>
                 <w:webHidden/>
+                <w:sz w:val="24"/>
+                <w:szCs w:val="24"/>
               </w:rPr>
               <w:tab/>
             </w:r>
@@ -421,6 +433,8 @@
               <w:rPr>
                 <w:noProof/>
                 <w:webHidden/>
+                <w:sz w:val="24"/>
+                <w:szCs w:val="24"/>
               </w:rPr>
               <w:fldChar w:fldCharType="begin"/>
             </w:r>
@@ -428,19 +442,25 @@
               <w:rPr>
                 <w:noProof/>
                 <w:webHidden/>
-              </w:rPr>
-              <w:instrText xml:space="preserve"> PAGEREF _Toc216474566 \h </w:instrText>
+                <w:sz w:val="24"/>
+                <w:szCs w:val="24"/>
+              </w:rPr>
+              <w:instrText xml:space="preserve"> PAGEREF _Toc216512609 \h </w:instrText>
             </w:r>
             <w:r>
               <w:rPr>
                 <w:noProof/>
                 <w:webHidden/>
+                <w:sz w:val="24"/>
+                <w:szCs w:val="24"/>
               </w:rPr>
             </w:r>
             <w:r>
               <w:rPr>
                 <w:noProof/>
                 <w:webHidden/>
+                <w:sz w:val="24"/>
+                <w:szCs w:val="24"/>
               </w:rPr>
               <w:fldChar w:fldCharType="separate"/>
             </w:r>
@@ -448,6 +468,8 @@
               <w:rPr>
                 <w:noProof/>
                 <w:webHidden/>
+                <w:sz w:val="24"/>
+                <w:szCs w:val="24"/>
               </w:rPr>
               <w:t>1</w:t>
             </w:r>
@@ -455,6 +477,8 @@
               <w:rPr>
                 <w:noProof/>
                 <w:webHidden/>
+                <w:sz w:val="24"/>
+                <w:szCs w:val="24"/>
               </w:rPr>
               <w:fldChar w:fldCharType="end"/>
             </w:r>
@@ -477,7 +501,7 @@
               <w14:ligatures w14:val="standardContextual"/>
             </w:rPr>
           </w:pPr>
-          <w:hyperlink w:anchor="_Toc216474567" w:history="1">
+          <w:hyperlink w:anchor="_Toc216512610" w:history="1">
             <w:r>
               <w:rPr>
                 <w:rStyle w:val="Hyperlink"/>
@@ -533,7 +557,7 @@
                 <w:sz w:val="24"/>
                 <w:szCs w:val="24"/>
               </w:rPr>
-              <w:instrText xml:space="preserve"> PAGEREF _Toc216474567 \h </w:instrText>
+              <w:instrText xml:space="preserve"> PAGEREF _Toc216512610 \h </w:instrText>
             </w:r>
             <w:r>
               <w:rPr>
@@ -589,7 +613,7 @@
               <w14:ligatures w14:val="standardContextual"/>
             </w:rPr>
           </w:pPr>
-          <w:hyperlink w:anchor="_Toc216474568" w:history="1">
+          <w:hyperlink w:anchor="_Toc216512611" w:history="1">
             <w:r>
               <w:rPr>
                 <w:rStyle w:val="Hyperlink"/>
@@ -645,7 +669,7 @@
                 <w:sz w:val="24"/>
                 <w:szCs w:val="24"/>
               </w:rPr>
-              <w:instrText xml:space="preserve"> PAGEREF _Toc216474568 \h </w:instrText>
+              <w:instrText xml:space="preserve"> PAGEREF _Toc216512611 \h </w:instrText>
             </w:r>
             <w:r>
               <w:rPr>
@@ -701,7 +725,7 @@
               <w14:ligatures w14:val="standardContextual"/>
             </w:rPr>
           </w:pPr>
-          <w:hyperlink w:anchor="_Toc216474569" w:history="1">
+          <w:hyperlink w:anchor="_Toc216512612" w:history="1">
             <w:r>
               <w:rPr>
                 <w:rStyle w:val="Hyperlink"/>
@@ -757,7 +781,7 @@
                 <w:sz w:val="24"/>
                 <w:szCs w:val="24"/>
               </w:rPr>
-              <w:instrText xml:space="preserve"> PAGEREF _Toc216474569 \h </w:instrText>
+              <w:instrText xml:space="preserve"> PAGEREF _Toc216512612 \h </w:instrText>
             </w:r>
             <w:r>
               <w:rPr>
@@ -813,7 +837,7 @@
               <w14:ligatures w14:val="standardContextual"/>
             </w:rPr>
           </w:pPr>
-          <w:hyperlink w:anchor="_Toc216474570" w:history="1">
+          <w:hyperlink w:anchor="_Toc216512613" w:history="1">
             <w:r>
               <w:rPr>
                 <w:rStyle w:val="Hyperlink"/>
@@ -869,7 +893,7 @@
                 <w:sz w:val="24"/>
                 <w:szCs w:val="24"/>
               </w:rPr>
-              <w:instrText xml:space="preserve"> PAGEREF _Toc216474570 \h </w:instrText>
+              <w:instrText xml:space="preserve"> PAGEREF _Toc216512613 \h </w:instrText>
             </w:r>
             <w:r>
               <w:rPr>
@@ -925,7 +949,7 @@
               <w14:ligatures w14:val="standardContextual"/>
             </w:rPr>
           </w:pPr>
-          <w:hyperlink w:anchor="_Toc216474571" w:history="1">
+          <w:hyperlink w:anchor="_Toc216512614" w:history="1">
             <w:r>
               <w:rPr>
                 <w:rStyle w:val="Hyperlink"/>
@@ -983,7 +1007,7 @@
                 <w:sz w:val="24"/>
                 <w:szCs w:val="24"/>
               </w:rPr>
-              <w:instrText xml:space="preserve"> PAGEREF _Toc216474571 \h </w:instrText>
+              <w:instrText xml:space="preserve"> PAGEREF _Toc216512614 \h </w:instrText>
             </w:r>
             <w:r>
               <w:rPr>
@@ -1039,7 +1063,7 @@
               <w14:ligatures w14:val="standardContextual"/>
             </w:rPr>
           </w:pPr>
-          <w:hyperlink w:anchor="_Toc216474572" w:history="1">
+          <w:hyperlink w:anchor="_Toc216512615" w:history="1">
             <w:r>
               <w:rPr>
                 <w:rStyle w:val="Hyperlink"/>
@@ -1097,7 +1121,7 @@
                 <w:sz w:val="24"/>
                 <w:szCs w:val="24"/>
               </w:rPr>
-              <w:instrText xml:space="preserve"> PAGEREF _Toc216474572 \h </w:instrText>
+              <w:instrText xml:space="preserve"> PAGEREF _Toc216512615 \h </w:instrText>
             </w:r>
             <w:r>
               <w:rPr>
@@ -1153,7 +1177,7 @@
               <w14:ligatures w14:val="standardContextual"/>
             </w:rPr>
           </w:pPr>
-          <w:hyperlink w:anchor="_Toc216474573" w:history="1">
+          <w:hyperlink w:anchor="_Toc216512616" w:history="1">
             <w:r>
               <w:rPr>
                 <w:rStyle w:val="Hyperlink"/>
@@ -1211,7 +1235,7 @@
                 <w:sz w:val="24"/>
                 <w:szCs w:val="24"/>
               </w:rPr>
-              <w:instrText xml:space="preserve"> PAGEREF _Toc216474573 \h </w:instrText>
+              <w:instrText xml:space="preserve"> PAGEREF _Toc216512616 \h </w:instrText>
             </w:r>
             <w:r>
               <w:rPr>
@@ -1267,7 +1291,7 @@
               <w14:ligatures w14:val="standardContextual"/>
             </w:rPr>
           </w:pPr>
-          <w:hyperlink w:anchor="_Toc216474574" w:history="1">
+          <w:hyperlink w:anchor="_Toc216512617" w:history="1">
             <w:r>
               <w:rPr>
                 <w:rStyle w:val="Hyperlink"/>
@@ -1325,7 +1349,7 @@
                 <w:sz w:val="24"/>
                 <w:szCs w:val="24"/>
               </w:rPr>
-              <w:instrText xml:space="preserve"> PAGEREF _Toc216474574 \h </w:instrText>
+              <w:instrText xml:space="preserve"> PAGEREF _Toc216512617 \h </w:instrText>
             </w:r>
             <w:r>
               <w:rPr>
@@ -1381,7 +1405,7 @@
               <w14:ligatures w14:val="standardContextual"/>
             </w:rPr>
           </w:pPr>
-          <w:hyperlink w:anchor="_Toc216474575" w:history="1">
+          <w:hyperlink w:anchor="_Toc216512618" w:history="1">
             <w:r>
               <w:rPr>
                 <w:rStyle w:val="Hyperlink"/>
@@ -1439,7 +1463,7 @@
                 <w:sz w:val="24"/>
                 <w:szCs w:val="24"/>
               </w:rPr>
-              <w:instrText xml:space="preserve"> PAGEREF _Toc216474575 \h </w:instrText>
+              <w:instrText xml:space="preserve"> PAGEREF _Toc216512618 \h </w:instrText>
             </w:r>
             <w:r>
               <w:rPr>
@@ -1495,7 +1519,7 @@
               <w14:ligatures w14:val="standardContextual"/>
             </w:rPr>
           </w:pPr>
-          <w:hyperlink w:anchor="_Toc216474576" w:history="1">
+          <w:hyperlink w:anchor="_Toc216512619" w:history="1">
             <w:r>
               <w:rPr>
                 <w:rStyle w:val="Hyperlink"/>
@@ -1553,7 +1577,7 @@
                 <w:sz w:val="24"/>
                 <w:szCs w:val="24"/>
               </w:rPr>
-              <w:instrText xml:space="preserve"> PAGEREF _Toc216474576 \h </w:instrText>
+              <w:instrText xml:space="preserve"> PAGEREF _Toc216512619 \h </w:instrText>
             </w:r>
             <w:r>
               <w:rPr>
@@ -1609,7 +1633,7 @@
               <w14:ligatures w14:val="standardContextual"/>
             </w:rPr>
           </w:pPr>
-          <w:hyperlink w:anchor="_Toc216474577" w:history="1">
+          <w:hyperlink w:anchor="_Toc216512620" w:history="1">
             <w:r>
               <w:rPr>
                 <w:rStyle w:val="Hyperlink"/>
@@ -1665,7 +1689,7 @@
                 <w:sz w:val="24"/>
                 <w:szCs w:val="24"/>
               </w:rPr>
-              <w:instrText xml:space="preserve"> PAGEREF _Toc216474577 \h </w:instrText>
+              <w:instrText xml:space="preserve"> PAGEREF _Toc216512620 \h </w:instrText>
             </w:r>
             <w:r>
               <w:rPr>
@@ -1721,7 +1745,7 @@
               <w14:ligatures w14:val="standardContextual"/>
             </w:rPr>
           </w:pPr>
-          <w:hyperlink w:anchor="_Toc216474578" w:history="1">
+          <w:hyperlink w:anchor="_Toc216512621" w:history="1">
             <w:r>
               <w:rPr>
                 <w:rStyle w:val="Hyperlink"/>
@@ -1779,7 +1803,7 @@
                 <w:sz w:val="24"/>
                 <w:szCs w:val="24"/>
               </w:rPr>
-              <w:instrText xml:space="preserve"> PAGEREF _Toc216474578 \h </w:instrText>
+              <w:instrText xml:space="preserve"> PAGEREF _Toc216512621 \h </w:instrText>
             </w:r>
             <w:r>
               <w:rPr>
@@ -1835,7 +1859,7 @@
               <w14:ligatures w14:val="standardContextual"/>
             </w:rPr>
           </w:pPr>
-          <w:hyperlink w:anchor="_Toc216474579" w:history="1">
+          <w:hyperlink w:anchor="_Toc216512622" w:history="1">
             <w:r>
               <w:rPr>
                 <w:rStyle w:val="Hyperlink"/>
@@ -1893,7 +1917,7 @@
                 <w:sz w:val="24"/>
                 <w:szCs w:val="24"/>
               </w:rPr>
-              <w:instrText xml:space="preserve"> PAGEREF _Toc216474579 \h </w:instrText>
+              <w:instrText xml:space="preserve"> PAGEREF _Toc216512622 \h </w:instrText>
             </w:r>
             <w:r>
               <w:rPr>
@@ -1949,7 +1973,7 @@
               <w14:ligatures w14:val="standardContextual"/>
             </w:rPr>
           </w:pPr>
-          <w:hyperlink w:anchor="_Toc216474580" w:history="1">
+          <w:hyperlink w:anchor="_Toc216512623" w:history="1">
             <w:r>
               <w:rPr>
                 <w:rStyle w:val="Hyperlink"/>
@@ -2007,7 +2031,7 @@
                 <w:sz w:val="24"/>
                 <w:szCs w:val="24"/>
               </w:rPr>
-              <w:instrText xml:space="preserve"> PAGEREF _Toc216474580 \h </w:instrText>
+              <w:instrText xml:space="preserve"> PAGEREF _Toc216512623 \h </w:instrText>
             </w:r>
             <w:r>
               <w:rPr>
@@ -2063,7 +2087,7 @@
               <w14:ligatures w14:val="standardContextual"/>
             </w:rPr>
           </w:pPr>
-          <w:hyperlink w:anchor="_Toc216474581" w:history="1">
+          <w:hyperlink w:anchor="_Toc216512624" w:history="1">
             <w:r>
               <w:rPr>
                 <w:rStyle w:val="Hyperlink"/>
@@ -2121,7 +2145,7 @@
                 <w:sz w:val="24"/>
                 <w:szCs w:val="24"/>
               </w:rPr>
-              <w:instrText xml:space="preserve"> PAGEREF _Toc216474581 \h </w:instrText>
+              <w:instrText xml:space="preserve"> PAGEREF _Toc216512624 \h </w:instrText>
             </w:r>
             <w:r>
               <w:rPr>
@@ -2177,7 +2201,7 @@
               <w14:ligatures w14:val="standardContextual"/>
             </w:rPr>
           </w:pPr>
-          <w:hyperlink w:anchor="_Toc216474582" w:history="1">
+          <w:hyperlink w:anchor="_Toc216512625" w:history="1">
             <w:r>
               <w:rPr>
                 <w:rStyle w:val="Hyperlink"/>
@@ -2235,7 +2259,7 @@
                 <w:sz w:val="24"/>
                 <w:szCs w:val="24"/>
               </w:rPr>
-              <w:instrText xml:space="preserve"> PAGEREF _Toc216474582 \h </w:instrText>
+              <w:instrText xml:space="preserve"> PAGEREF _Toc216512625 \h </w:instrText>
             </w:r>
             <w:r>
               <w:rPr>
@@ -2291,7 +2315,7 @@
               <w14:ligatures w14:val="standardContextual"/>
             </w:rPr>
           </w:pPr>
-          <w:hyperlink w:anchor="_Toc216474583" w:history="1">
+          <w:hyperlink w:anchor="_Toc216512626" w:history="1">
             <w:r>
               <w:rPr>
                 <w:rStyle w:val="Hyperlink"/>
@@ -2347,7 +2371,7 @@
                 <w:sz w:val="24"/>
                 <w:szCs w:val="24"/>
               </w:rPr>
-              <w:instrText xml:space="preserve"> PAGEREF _Toc216474583 \h </w:instrText>
+              <w:instrText xml:space="preserve"> PAGEREF _Toc216512626 \h </w:instrText>
             </w:r>
             <w:r>
               <w:rPr>
@@ -2403,7 +2427,7 @@
               <w14:ligatures w14:val="standardContextual"/>
             </w:rPr>
           </w:pPr>
-          <w:hyperlink w:anchor="_Toc216474584" w:history="1">
+          <w:hyperlink w:anchor="_Toc216512627" w:history="1">
             <w:r>
               <w:rPr>
                 <w:rStyle w:val="Hyperlink"/>
@@ -2461,7 +2485,7 @@
                 <w:sz w:val="24"/>
                 <w:szCs w:val="24"/>
               </w:rPr>
-              <w:instrText xml:space="preserve"> PAGEREF _Toc216474584 \h </w:instrText>
+              <w:instrText xml:space="preserve"> PAGEREF _Toc216512627 \h </w:instrText>
             </w:r>
             <w:r>
               <w:rPr>
@@ -2517,7 +2541,7 @@
               <w14:ligatures w14:val="standardContextual"/>
             </w:rPr>
           </w:pPr>
-          <w:hyperlink w:anchor="_Toc216474585" w:history="1">
+          <w:hyperlink w:anchor="_Toc216512628" w:history="1">
             <w:r>
               <w:rPr>
                 <w:rStyle w:val="Hyperlink"/>
@@ -2548,6 +2572,112 @@
                 <w:szCs w:val="24"/>
                 <w:lang w:val="en-US"/>
               </w:rPr>
+              <w:t>Message</w:t>
+            </w:r>
+            <w:r>
+              <w:rPr>
+                <w:noProof/>
+                <w:webHidden/>
+                <w:sz w:val="24"/>
+                <w:szCs w:val="24"/>
+              </w:rPr>
+              <w:tab/>
+            </w:r>
+            <w:r>
+              <w:rPr>
+                <w:noProof/>
+                <w:webHidden/>
+                <w:sz w:val="24"/>
+                <w:szCs w:val="24"/>
+              </w:rPr>
+              <w:fldChar w:fldCharType="begin"/>
+            </w:r>
+            <w:r>
+              <w:rPr>
+                <w:noProof/>
+                <w:webHidden/>
+                <w:sz w:val="24"/>
+                <w:szCs w:val="24"/>
+              </w:rPr>
+              <w:instrText xml:space="preserve"> PAGEREF _Toc216512628 \h </w:instrText>
+            </w:r>
+            <w:r>
+              <w:rPr>
+                <w:noProof/>
+                <w:webHidden/>
+                <w:sz w:val="24"/>
+                <w:szCs w:val="24"/>
+              </w:rPr>
+            </w:r>
+            <w:r>
+              <w:rPr>
+                <w:noProof/>
+                <w:webHidden/>
+                <w:sz w:val="24"/>
+                <w:szCs w:val="24"/>
+              </w:rPr>
+              <w:fldChar w:fldCharType="separate"/>
+            </w:r>
+            <w:r>
+              <w:rPr>
+                <w:noProof/>
+                <w:webHidden/>
+                <w:sz w:val="24"/>
+                <w:szCs w:val="24"/>
+              </w:rPr>
+              <w:t>14</w:t>
+            </w:r>
+            <w:r>
+              <w:rPr>
+                <w:noProof/>
+                <w:webHidden/>
+                <w:sz w:val="24"/>
+                <w:szCs w:val="24"/>
+              </w:rPr>
+              <w:fldChar w:fldCharType="end"/>
+            </w:r>
+          </w:hyperlink>
+        </w:p>
+        <w:p>
+          <w:pPr>
+            <w:pStyle w:val="TOC3"/>
+            <w:tabs>
+              <w:tab w:val="left" w:pos="1440"/>
+              <w:tab w:val="right" w:leader="dot" w:pos="9350"/>
+            </w:tabs>
+            <w:rPr>
+              <w:noProof/>
+              <w:sz w:val="24"/>
+              <w:szCs w:val="24"/>
+            </w:rPr>
+          </w:pPr>
+          <w:hyperlink w:anchor="_Toc216512629" w:history="1">
+            <w:r>
+              <w:rPr>
+                <w:rStyle w:val="Hyperlink"/>
+                <w:noProof/>
+                <w:sz w:val="24"/>
+                <w:szCs w:val="24"/>
+                <w:lang w:val="en-US"/>
+              </w:rPr>
+              <w:t>6.1.1</w:t>
+            </w:r>
+            <w:r>
+              <w:rPr>
+                <w:noProof/>
+                <w:sz w:val="24"/>
+                <w:szCs w:val="24"/>
+              </w:rPr>
+              <w:tab/>
+            </w:r>
+            <w:r>
+              <w:rPr>
+                <w:rStyle w:val="Hyperlink"/>
+                <w:noProof/>
+                <w:sz w:val="24"/>
+                <w:szCs w:val="24"/>
+                <w:lang w:val="en-US"/>
+              </w:rPr>
               <w:t>“version” message</w:t>
             </w:r>
             <w:r>
@@ -2575,7 +2705,7 @@
                 <w:sz w:val="24"/>
                 <w:szCs w:val="24"/>
               </w:rPr>
-              <w:instrText xml:space="preserve"> PAGEREF _Toc216474585 \h </w:instrText>
+              <w:instrText xml:space="preserve"> PAGEREF _Toc216512629 \h </w:instrText>
             </w:r>
             <w:r>
               <w:rPr>
@@ -2601,7 +2731,115 @@
                 <w:sz w:val="24"/>
                 <w:szCs w:val="24"/>
               </w:rPr>
-              <w:t>14</w:t>
+              <w:t>15</w:t>
+            </w:r>
+            <w:r>
+              <w:rPr>
+                <w:noProof/>
+                <w:webHidden/>
+                <w:sz w:val="24"/>
+                <w:szCs w:val="24"/>
+              </w:rPr>
+              <w:fldChar w:fldCharType="end"/>
+            </w:r>
+          </w:hyperlink>
+        </w:p>
+        <w:p>
+          <w:pPr>
+            <w:pStyle w:val="TOC3"/>
+            <w:tabs>
+              <w:tab w:val="left" w:pos="1440"/>
+              <w:tab w:val="right" w:leader="dot" w:pos="9350"/>
+            </w:tabs>
+            <w:rPr>
+              <w:noProof/>
+              <w:sz w:val="24"/>
+              <w:szCs w:val="24"/>
+            </w:rPr>
+          </w:pPr>
+          <w:hyperlink w:anchor="_Toc216512630" w:history="1">
+            <w:r>
+              <w:rPr>
+                <w:rStyle w:val="Hyperlink"/>
+                <w:rFonts w:eastAsia="Times New Roman"/>
+                <w:noProof/>
+                <w:sz w:val="24"/>
+                <w:szCs w:val="24"/>
+                <w:lang w:eastAsia="en-CA"/>
+              </w:rPr>
+              <w:t>6.1.2</w:t>
+            </w:r>
+            <w:r>
+              <w:rPr>
+                <w:noProof/>
+                <w:sz w:val="24"/>
+                <w:szCs w:val="24"/>
+              </w:rPr>
+              <w:tab/>
+            </w:r>
+            <w:r>
+              <w:rPr>
+                <w:rStyle w:val="Hyperlink"/>
+                <w:rFonts w:eastAsia="Times New Roman"/>
+                <w:noProof/>
+                <w:sz w:val="24"/>
+                <w:szCs w:val="24"/>
+                <w:lang w:eastAsia="en-CA"/>
+              </w:rPr>
+              <w:t>“tx” (transaction) message</w:t>
+            </w:r>
+            <w:r>
+              <w:rPr>
+                <w:noProof/>
+                <w:webHidden/>
+                <w:sz w:val="24"/>
+                <w:szCs w:val="24"/>
+              </w:rPr>
+              <w:tab/>
+            </w:r>
+            <w:r>
+              <w:rPr>
+                <w:noProof/>
+                <w:webHidden/>
+                <w:sz w:val="24"/>
+                <w:szCs w:val="24"/>
+              </w:rPr>
+              <w:fldChar w:fldCharType="begin"/>
+            </w:r>
+            <w:r>
+              <w:rPr>
+                <w:noProof/>
+                <w:webHidden/>
+                <w:sz w:val="24"/>
+                <w:szCs w:val="24"/>
+              </w:rPr>
+              <w:instrText xml:space="preserve"> PAGEREF _Toc216512630 \h </w:instrText>
+            </w:r>
+            <w:r>
+              <w:rPr>
+                <w:noProof/>
+                <w:webHidden/>
+                <w:sz w:val="24"/>
+                <w:szCs w:val="24"/>
+              </w:rPr>
+            </w:r>
+            <w:r>
+              <w:rPr>
+                <w:noProof/>
+                <w:webHidden/>
+                <w:sz w:val="24"/>
+                <w:szCs w:val="24"/>
+              </w:rPr>
+              <w:fldChar w:fldCharType="separate"/>
+            </w:r>
+            <w:r>
+              <w:rPr>
+                <w:noProof/>
+                <w:webHidden/>
+                <w:sz w:val="24"/>
+                <w:szCs w:val="24"/>
+              </w:rPr>
+              <w:t>16</w:t>
             </w:r>
             <w:r>
               <w:rPr>
@@ -2631,7 +2869,7 @@
               <w14:ligatures w14:val="standardContextual"/>
             </w:rPr>
           </w:pPr>
-          <w:hyperlink w:anchor="_Toc216474586" w:history="1">
+          <w:hyperlink w:anchor="_Toc216512631" w:history="1">
             <w:r>
               <w:rPr>
                 <w:rStyle w:val="Hyperlink"/>
@@ -2664,7 +2902,7 @@
                 <w:szCs w:val="24"/>
                 <w:lang w:eastAsia="en-CA"/>
               </w:rPr>
-              <w:t>“tx” (transaction) message</w:t>
+              <w:t>Handshake</w:t>
             </w:r>
             <w:r>
               <w:rPr>
@@ -2691,7 +2929,7 @@
                 <w:sz w:val="24"/>
                 <w:szCs w:val="24"/>
               </w:rPr>
-              <w:instrText xml:space="preserve"> PAGEREF _Toc216474586 \h </w:instrText>
+              <w:instrText xml:space="preserve"> PAGEREF _Toc216512631 \h </w:instrText>
             </w:r>
             <w:r>
               <w:rPr>
@@ -2717,7 +2955,7 @@
                 <w:sz w:val="24"/>
                 <w:szCs w:val="24"/>
               </w:rPr>
-              <w:t>15</w:t>
+              <w:t>16</w:t>
             </w:r>
             <w:r>
               <w:rPr>
@@ -2734,7 +2972,7 @@
           <w:pPr>
             <w:pStyle w:val="TOC1"/>
             <w:tabs>
-              <w:tab w:val="left" w:pos="480"/>
+              <w:tab w:val="left" w:pos="440"/>
               <w:tab w:val="right" w:leader="dot" w:pos="9350"/>
             </w:tabs>
             <w:rPr>
@@ -2747,7 +2985,7 @@
               <w14:ligatures w14:val="standardContextual"/>
             </w:rPr>
           </w:pPr>
-          <w:hyperlink w:anchor="_Toc216474587" w:history="1">
+          <w:hyperlink w:anchor="_Toc216512632" w:history="1">
             <w:r>
               <w:rPr>
                 <w:rStyle w:val="Hyperlink"/>
@@ -2807,7 +3045,7 @@
                 <w:sz w:val="24"/>
                 <w:szCs w:val="24"/>
               </w:rPr>
-              <w:instrText xml:space="preserve"> PAGEREF _Toc216474587 \h </w:instrText>
+              <w:instrText xml:space="preserve"> PAGEREF _Toc216512632 \h </w:instrText>
             </w:r>
             <w:r>
               <w:rPr>
@@ -2833,7 +3071,7 @@
                 <w:sz w:val="24"/>
                 <w:szCs w:val="24"/>
               </w:rPr>
-              <w:t>15</w:t>
+              <w:t>17</w:t>
             </w:r>
             <w:r>
               <w:rPr>
@@ -2863,7 +3101,7 @@
               <w14:ligatures w14:val="standardContextual"/>
             </w:rPr>
           </w:pPr>
-          <w:hyperlink w:anchor="_Toc216474588" w:history="1">
+          <w:hyperlink w:anchor="_Toc216512633" w:history="1">
             <w:r>
               <w:rPr>
                 <w:rStyle w:val="Hyperlink"/>
@@ -2921,7 +3159,7 @@
                 <w:sz w:val="24"/>
                 <w:szCs w:val="24"/>
               </w:rPr>
-              <w:instrText xml:space="preserve"> PAGEREF _Toc216474588 \h </w:instrText>
+              <w:instrText xml:space="preserve"> PAGEREF _Toc216512633 \h </w:instrText>
             </w:r>
             <w:r>
               <w:rPr>
@@ -2947,7 +3185,7 @@
                 <w:sz w:val="24"/>
                 <w:szCs w:val="24"/>
               </w:rPr>
-              <w:t>15</w:t>
+              <w:t>17</w:t>
             </w:r>
             <w:r>
               <w:rPr>
@@ -2977,7 +3215,7 @@
               <w14:ligatures w14:val="standardContextual"/>
             </w:rPr>
           </w:pPr>
-          <w:hyperlink w:anchor="_Toc216474589" w:history="1">
+          <w:hyperlink w:anchor="_Toc216512634" w:history="1">
             <w:r>
               <w:rPr>
                 <w:rStyle w:val="Hyperlink"/>
@@ -3035,7 +3273,7 @@
                 <w:sz w:val="24"/>
                 <w:szCs w:val="24"/>
               </w:rPr>
-              <w:instrText xml:space="preserve"> PAGEREF _Toc216474589 \h </w:instrText>
+              <w:instrText xml:space="preserve"> PAGEREF _Toc216512634 \h </w:instrText>
             </w:r>
             <w:r>
               <w:rPr>
@@ -3061,7 +3299,7 @@
                 <w:sz w:val="24"/>
                 <w:szCs w:val="24"/>
               </w:rPr>
-              <w:t>16</w:t>
+              <w:t>18</w:t>
             </w:r>
             <w:r>
               <w:rPr>
@@ -3091,7 +3329,7 @@
               <w14:ligatures w14:val="standardContextual"/>
             </w:rPr>
           </w:pPr>
-          <w:hyperlink w:anchor="_Toc216474590" w:history="1">
+          <w:hyperlink w:anchor="_Toc216512635" w:history="1">
             <w:r>
               <w:rPr>
                 <w:rStyle w:val="Hyperlink"/>
@@ -3149,7 +3387,7 @@
                 <w:sz w:val="24"/>
                 <w:szCs w:val="24"/>
               </w:rPr>
-              <w:instrText xml:space="preserve"> PAGEREF _Toc216474590 \h </w:instrText>
+              <w:instrText xml:space="preserve"> PAGEREF _Toc216512635 \h </w:instrText>
             </w:r>
             <w:r>
               <w:rPr>
@@ -3175,7 +3413,7 @@
                 <w:sz w:val="24"/>
                 <w:szCs w:val="24"/>
               </w:rPr>
-              <w:t>18</w:t>
+              <w:t>20</w:t>
             </w:r>
             <w:r>
               <w:rPr>
@@ -3250,7 +3488,7 @@
           <w:u w:val="single"/>
         </w:rPr>
       </w:pPr>
-      <w:bookmarkStart w:id="0" w:name="_Toc216474566"/>
+      <w:bookmarkStart w:id="0" w:name="_Toc216512609"/>
       <w:r>
         <w:rPr>
           <w:u w:val="single"/>
@@ -3431,7 +3669,7 @@
           <w:u w:val="single"/>
         </w:rPr>
       </w:pPr>
-      <w:bookmarkStart w:id="1" w:name="_Toc216474567"/>
+      <w:bookmarkStart w:id="1" w:name="_Toc216512610"/>
       <w:r>
         <w:rPr>
           <w:u w:val="single"/>
@@ -3445,7 +3683,7 @@
         <w:pStyle w:val="Heading2"/>
         <w:spacing w:line="480" w:lineRule="auto"/>
       </w:pPr>
-      <w:bookmarkStart w:id="2" w:name="_Toc216474568"/>
+      <w:bookmarkStart w:id="2" w:name="_Toc216512611"/>
       <w:r>
         <w:t>2.1</w:t>
       </w:r>
@@ -3663,7 +3901,7 @@
         <w:pStyle w:val="Heading2"/>
         <w:spacing w:line="480" w:lineRule="auto"/>
       </w:pPr>
-      <w:bookmarkStart w:id="3" w:name="_Toc216474569"/>
+      <w:bookmarkStart w:id="3" w:name="_Toc216512612"/>
       <w:r>
         <w:t>2</w:t>
       </w:r>
@@ -3746,7 +3984,7 @@
           <w:lang w:val="en-US"/>
         </w:rPr>
       </w:pPr>
-      <w:bookmarkStart w:id="4" w:name="_Toc216474570"/>
+      <w:bookmarkStart w:id="4" w:name="_Toc216512613"/>
       <w:r>
         <w:t>2.3</w:t>
       </w:r>
@@ -4106,7 +4344,7 @@
           <w:lang w:val="en-US"/>
         </w:rPr>
       </w:pPr>
-      <w:bookmarkStart w:id="5" w:name="_Toc216474571"/>
+      <w:bookmarkStart w:id="5" w:name="_Toc216512614"/>
       <w:r>
         <w:rPr>
           <w:lang w:val="en-US"/>
@@ -4348,7 +4586,7 @@
           <w:lang w:val="en-US"/>
         </w:rPr>
       </w:pPr>
-      <w:bookmarkStart w:id="6" w:name="_Toc216474572"/>
+      <w:bookmarkStart w:id="6" w:name="_Toc216512615"/>
       <w:r>
         <w:rPr>
           <w:lang w:val="en-US"/>
@@ -4476,7 +4714,7 @@
           <w:lang w:val="en-US"/>
         </w:rPr>
       </w:pPr>
-      <w:bookmarkStart w:id="7" w:name="_Toc216474573"/>
+      <w:bookmarkStart w:id="7" w:name="_Toc216512616"/>
       <w:r>
         <w:rPr>
           <w:lang w:val="en-US"/>
@@ -4956,87 +5194,7 @@
                 <w:szCs w:val="24"/>
                 <w:lang w:eastAsia="en-CA"/>
               </w:rPr>
-              <w:t>Added </w:t>
-            </w:r>
-            <w:proofErr w:type="spellStart"/>
-            <w:r>
-              <w:rPr>
-                <w:rFonts w:ascii="Calibri" w:eastAsia="Times New Roman" w:hAnsi="Calibri" w:cs="Calibri"/>
-                <w:sz w:val="24"/>
-                <w:szCs w:val="24"/>
-                <w:lang w:eastAsia="en-CA"/>
-              </w:rPr>
-              <w:t>sendcmpct</w:t>
-            </w:r>
-            <w:proofErr w:type="spellEnd"/>
-            <w:r>
-              <w:rPr>
-                <w:rFonts w:ascii="Calibri" w:eastAsia="Times New Roman" w:hAnsi="Calibri" w:cs="Calibri"/>
-                <w:sz w:val="24"/>
-                <w:szCs w:val="24"/>
-                <w:lang w:eastAsia="en-CA"/>
-              </w:rPr>
-              <w:t>, </w:t>
-            </w:r>
-            <w:proofErr w:type="spellStart"/>
-            <w:r>
-              <w:rPr>
-                <w:rFonts w:ascii="Calibri" w:eastAsia="Times New Roman" w:hAnsi="Calibri" w:cs="Calibri"/>
-                <w:sz w:val="24"/>
-                <w:szCs w:val="24"/>
-                <w:lang w:eastAsia="en-CA"/>
-              </w:rPr>
-              <w:t>cmpctblock</w:t>
-            </w:r>
-            <w:proofErr w:type="spellEnd"/>
-            <w:r>
-              <w:rPr>
-                <w:rFonts w:ascii="Calibri" w:eastAsia="Times New Roman" w:hAnsi="Calibri" w:cs="Calibri"/>
-                <w:sz w:val="24"/>
-                <w:szCs w:val="24"/>
-                <w:lang w:eastAsia="en-CA"/>
-              </w:rPr>
-              <w:t>, </w:t>
-            </w:r>
-            <w:proofErr w:type="spellStart"/>
-            <w:r>
-              <w:rPr>
-                <w:rFonts w:ascii="Calibri" w:eastAsia="Times New Roman" w:hAnsi="Calibri" w:cs="Calibri"/>
-                <w:sz w:val="24"/>
-                <w:szCs w:val="24"/>
-                <w:lang w:eastAsia="en-CA"/>
-              </w:rPr>
-              <w:t>getblocktxn</w:t>
-            </w:r>
-            <w:proofErr w:type="spellEnd"/>
-            <w:r>
-              <w:rPr>
-                <w:rFonts w:ascii="Calibri" w:eastAsia="Times New Roman" w:hAnsi="Calibri" w:cs="Calibri"/>
-                <w:sz w:val="24"/>
-                <w:szCs w:val="24"/>
-                <w:lang w:eastAsia="en-CA"/>
-              </w:rPr>
-              <w:t>, “</w:t>
-            </w:r>
-            <w:proofErr w:type="spellStart"/>
-            <w:r>
-              <w:rPr>
-                <w:rFonts w:ascii="Calibri" w:eastAsia="Times New Roman" w:hAnsi="Calibri" w:cs="Calibri"/>
-                <w:sz w:val="24"/>
-                <w:szCs w:val="24"/>
-                <w:lang w:eastAsia="en-CA"/>
-              </w:rPr>
-              <w:t>blocktxn</w:t>
-            </w:r>
-            <w:proofErr w:type="spellEnd"/>
-            <w:r>
-              <w:rPr>
-                <w:rFonts w:ascii="Calibri" w:eastAsia="Times New Roman" w:hAnsi="Calibri" w:cs="Calibri"/>
-                <w:sz w:val="24"/>
-                <w:szCs w:val="24"/>
-                <w:lang w:eastAsia="en-CA"/>
-              </w:rPr>
-              <w:t>” messages. Added “MSG_CMPCT_BLOCK” inventory type to “getdata” message.</w:t>
+              <w:t>Added sendcmpct, cmpctblock, getblocktxn, “blocktxn” messages. Added “MSG_CMPCT_BLOCK” inventory type to “getdata” message.</w:t>
             </w:r>
           </w:p>
         </w:tc>
@@ -5145,27 +5303,7 @@
                 <w:szCs w:val="24"/>
                 <w:lang w:eastAsia="en-CA"/>
               </w:rPr>
-              <w:t>Added “</w:t>
-            </w:r>
-            <w:proofErr w:type="spellStart"/>
-            <w:r>
-              <w:rPr>
-                <w:rFonts w:ascii="Calibri" w:eastAsia="Times New Roman" w:hAnsi="Calibri" w:cs="Calibri"/>
-                <w:sz w:val="24"/>
-                <w:szCs w:val="24"/>
-                <w:lang w:eastAsia="en-CA"/>
-              </w:rPr>
-              <w:t>feefilter</w:t>
-            </w:r>
-            <w:proofErr w:type="spellEnd"/>
-            <w:r>
-              <w:rPr>
-                <w:rFonts w:ascii="Calibri" w:eastAsia="Times New Roman" w:hAnsi="Calibri" w:cs="Calibri"/>
-                <w:sz w:val="24"/>
-                <w:szCs w:val="24"/>
-                <w:lang w:eastAsia="en-CA"/>
-              </w:rPr>
-              <w:t>” message. Removed “alert” message system. See Alert System Retirement.</w:t>
+              <w:t>Added “feefilter” message. Removed “alert” message system. See Alert System Retirement.</w:t>
             </w:r>
           </w:p>
         </w:tc>
@@ -5275,27 +5413,7 @@
                 <w:szCs w:val="24"/>
                 <w:lang w:eastAsia="en-CA"/>
               </w:rPr>
-              <w:t>Added “</w:t>
-            </w:r>
-            <w:proofErr w:type="spellStart"/>
-            <w:r>
-              <w:rPr>
-                <w:rFonts w:ascii="Calibri" w:eastAsia="Times New Roman" w:hAnsi="Calibri" w:cs="Calibri"/>
-                <w:sz w:val="24"/>
-                <w:szCs w:val="24"/>
-                <w:lang w:eastAsia="en-CA"/>
-              </w:rPr>
-              <w:t>sendheaders</w:t>
-            </w:r>
-            <w:proofErr w:type="spellEnd"/>
-            <w:r>
-              <w:rPr>
-                <w:rFonts w:ascii="Calibri" w:eastAsia="Times New Roman" w:hAnsi="Calibri" w:cs="Calibri"/>
-                <w:sz w:val="24"/>
-                <w:szCs w:val="24"/>
-                <w:lang w:eastAsia="en-CA"/>
-              </w:rPr>
-              <w:t>” message.</w:t>
+              <w:t>Added “sendheaders” message.</w:t>
             </w:r>
           </w:p>
         </w:tc>
@@ -5515,27 +5633,7 @@
                 <w:szCs w:val="24"/>
                 <w:lang w:eastAsia="en-CA"/>
               </w:rPr>
-              <w:t>Send multiple “inv” messages in response to a “</w:t>
-            </w:r>
-            <w:proofErr w:type="spellStart"/>
-            <w:r>
-              <w:rPr>
-                <w:rFonts w:ascii="Calibri" w:eastAsia="Times New Roman" w:hAnsi="Calibri" w:cs="Calibri"/>
-                <w:sz w:val="24"/>
-                <w:szCs w:val="24"/>
-                <w:lang w:eastAsia="en-CA"/>
-              </w:rPr>
-              <w:t>mempool</w:t>
-            </w:r>
-            <w:proofErr w:type="spellEnd"/>
-            <w:r>
-              <w:rPr>
-                <w:rFonts w:ascii="Calibri" w:eastAsia="Times New Roman" w:hAnsi="Calibri" w:cs="Calibri"/>
-                <w:sz w:val="24"/>
-                <w:szCs w:val="24"/>
-                <w:lang w:eastAsia="en-CA"/>
-              </w:rPr>
-              <w:t>” message if necessary and added “reject” message.</w:t>
+              <w:t>Send multiple “inv” messages in response to a “mempool” message if necessary and added “reject” message.</w:t>
             </w:r>
           </w:p>
         </w:tc>
@@ -5644,107 +5742,7 @@
                 <w:szCs w:val="24"/>
                 <w:lang w:eastAsia="en-CA"/>
               </w:rPr>
-              <w:t>Added “</w:t>
-            </w:r>
-            <w:proofErr w:type="spellStart"/>
-            <w:r>
-              <w:rPr>
-                <w:rFonts w:ascii="Calibri" w:eastAsia="Times New Roman" w:hAnsi="Calibri" w:cs="Calibri"/>
-                <w:sz w:val="24"/>
-                <w:szCs w:val="24"/>
-                <w:lang w:eastAsia="en-CA"/>
-              </w:rPr>
-              <w:t>notfound</w:t>
-            </w:r>
-            <w:proofErr w:type="spellEnd"/>
-            <w:r>
-              <w:rPr>
-                <w:rFonts w:ascii="Calibri" w:eastAsia="Times New Roman" w:hAnsi="Calibri" w:cs="Calibri"/>
-                <w:sz w:val="24"/>
-                <w:szCs w:val="24"/>
-                <w:lang w:eastAsia="en-CA"/>
-              </w:rPr>
-              <w:t>” message. Added “</w:t>
-            </w:r>
-            <w:proofErr w:type="spellStart"/>
-            <w:r>
-              <w:rPr>
-                <w:rFonts w:ascii="Calibri" w:eastAsia="Times New Roman" w:hAnsi="Calibri" w:cs="Calibri"/>
-                <w:sz w:val="24"/>
-                <w:szCs w:val="24"/>
-                <w:lang w:eastAsia="en-CA"/>
-              </w:rPr>
-              <w:t>filterload</w:t>
-            </w:r>
-            <w:proofErr w:type="spellEnd"/>
-            <w:r>
-              <w:rPr>
-                <w:rFonts w:ascii="Calibri" w:eastAsia="Times New Roman" w:hAnsi="Calibri" w:cs="Calibri"/>
-                <w:sz w:val="24"/>
-                <w:szCs w:val="24"/>
-                <w:lang w:eastAsia="en-CA"/>
-              </w:rPr>
-              <w:t>” message. Added “</w:t>
-            </w:r>
-            <w:proofErr w:type="spellStart"/>
-            <w:r>
-              <w:rPr>
-                <w:rFonts w:ascii="Calibri" w:eastAsia="Times New Roman" w:hAnsi="Calibri" w:cs="Calibri"/>
-                <w:sz w:val="24"/>
-                <w:szCs w:val="24"/>
-                <w:lang w:eastAsia="en-CA"/>
-              </w:rPr>
-              <w:t>filteradd</w:t>
-            </w:r>
-            <w:proofErr w:type="spellEnd"/>
-            <w:r>
-              <w:rPr>
-                <w:rFonts w:ascii="Calibri" w:eastAsia="Times New Roman" w:hAnsi="Calibri" w:cs="Calibri"/>
-                <w:sz w:val="24"/>
-                <w:szCs w:val="24"/>
-                <w:lang w:eastAsia="en-CA"/>
-              </w:rPr>
-              <w:t>” message. Added “</w:t>
-            </w:r>
-            <w:proofErr w:type="spellStart"/>
-            <w:r>
-              <w:rPr>
-                <w:rFonts w:ascii="Calibri" w:eastAsia="Times New Roman" w:hAnsi="Calibri" w:cs="Calibri"/>
-                <w:sz w:val="24"/>
-                <w:szCs w:val="24"/>
-                <w:lang w:eastAsia="en-CA"/>
-              </w:rPr>
-              <w:t>filterclear</w:t>
-            </w:r>
-            <w:proofErr w:type="spellEnd"/>
-            <w:r>
-              <w:rPr>
-                <w:rFonts w:ascii="Calibri" w:eastAsia="Times New Roman" w:hAnsi="Calibri" w:cs="Calibri"/>
-                <w:sz w:val="24"/>
-                <w:szCs w:val="24"/>
-                <w:lang w:eastAsia="en-CA"/>
-              </w:rPr>
-              <w:t>” message. Added “</w:t>
-            </w:r>
-            <w:proofErr w:type="spellStart"/>
-            <w:r>
-              <w:rPr>
-                <w:rFonts w:ascii="Calibri" w:eastAsia="Times New Roman" w:hAnsi="Calibri" w:cs="Calibri"/>
-                <w:sz w:val="24"/>
-                <w:szCs w:val="24"/>
-                <w:lang w:eastAsia="en-CA"/>
-              </w:rPr>
-              <w:t>merkleblock</w:t>
-            </w:r>
-            <w:proofErr w:type="spellEnd"/>
-            <w:r>
-              <w:rPr>
-                <w:rFonts w:ascii="Calibri" w:eastAsia="Times New Roman" w:hAnsi="Calibri" w:cs="Calibri"/>
-                <w:sz w:val="24"/>
-                <w:szCs w:val="24"/>
-                <w:lang w:eastAsia="en-CA"/>
-              </w:rPr>
-              <w:t>” message and added relay field to “version” message. Added “MSG_FILTERED_BLOCK” inventory type to “getdata” message.</w:t>
+              <w:t>Added “notfound” message. Added “filterload” message. Added “filteradd” message. Added “filterclear” message. Added “merkleblock” message and added relay field to “version” message. Added “MSG_FILTERED_BLOCK” inventory type to “getdata” message.</w:t>
             </w:r>
           </w:p>
         </w:tc>
@@ -5853,27 +5851,7 @@
                 <w:szCs w:val="24"/>
                 <w:lang w:eastAsia="en-CA"/>
               </w:rPr>
-              <w:t>Added “</w:t>
-            </w:r>
-            <w:proofErr w:type="spellStart"/>
-            <w:r>
-              <w:rPr>
-                <w:rFonts w:ascii="Calibri" w:eastAsia="Times New Roman" w:hAnsi="Calibri" w:cs="Calibri"/>
-                <w:sz w:val="24"/>
-                <w:szCs w:val="24"/>
-                <w:lang w:eastAsia="en-CA"/>
-              </w:rPr>
-              <w:t>mempool</w:t>
-            </w:r>
-            <w:proofErr w:type="spellEnd"/>
-            <w:r>
-              <w:rPr>
-                <w:rFonts w:ascii="Calibri" w:eastAsia="Times New Roman" w:hAnsi="Calibri" w:cs="Calibri"/>
-                <w:sz w:val="24"/>
-                <w:szCs w:val="24"/>
-                <w:lang w:eastAsia="en-CA"/>
-              </w:rPr>
-              <w:t>” message. Extended “getdata” message to allow download of memory pool transactions.</w:t>
+              <w:t>Added “mempool” message. Extended “getdata” message to allow download of memory pool transactions.</w:t>
             </w:r>
           </w:p>
         </w:tc>
@@ -6202,27 +6180,7 @@
                 <w:szCs w:val="24"/>
                 <w:lang w:eastAsia="en-CA"/>
               </w:rPr>
-              <w:t>Added “</w:t>
-            </w:r>
-            <w:proofErr w:type="spellStart"/>
-            <w:r>
-              <w:rPr>
-                <w:rFonts w:ascii="Calibri" w:eastAsia="Times New Roman" w:hAnsi="Calibri" w:cs="Calibri"/>
-                <w:sz w:val="24"/>
-                <w:szCs w:val="24"/>
-                <w:lang w:eastAsia="en-CA"/>
-              </w:rPr>
-              <w:t>getheaders</w:t>
-            </w:r>
-            <w:proofErr w:type="spellEnd"/>
-            <w:r>
-              <w:rPr>
-                <w:rFonts w:ascii="Calibri" w:eastAsia="Times New Roman" w:hAnsi="Calibri" w:cs="Calibri"/>
-                <w:sz w:val="24"/>
-                <w:szCs w:val="24"/>
-                <w:lang w:eastAsia="en-CA"/>
-              </w:rPr>
-              <w:t>” message and “headers” message.</w:t>
+              <w:t>Added “getheaders” message and “headers” message.</w:t>
             </w:r>
           </w:p>
         </w:tc>
@@ -6333,27 +6291,7 @@
                   <w:szCs w:val="24"/>
                   <w:lang w:eastAsia="en-CA"/>
                 </w:rPr>
-                <w:t>Added time field to “</w:t>
-              </w:r>
-              <w:proofErr w:type="spellStart"/>
-              <w:r>
-                <w:rPr>
-                  <w:rFonts w:ascii="Calibri" w:eastAsia="Times New Roman" w:hAnsi="Calibri" w:cs="Calibri"/>
-                  <w:sz w:val="24"/>
-                  <w:szCs w:val="24"/>
-                  <w:lang w:eastAsia="en-CA"/>
-                </w:rPr>
-                <w:t>addr</w:t>
-              </w:r>
-              <w:proofErr w:type="spellEnd"/>
-              <w:r>
-                <w:rPr>
-                  <w:rFonts w:ascii="Calibri" w:eastAsia="Times New Roman" w:hAnsi="Calibri" w:cs="Calibri"/>
-                  <w:sz w:val="24"/>
-                  <w:szCs w:val="24"/>
-                  <w:lang w:eastAsia="en-CA"/>
-                </w:rPr>
-                <w:t>” message.</w:t>
+                <w:t>Added time field to “addr” message.</w:t>
               </w:r>
             </w:hyperlink>
           </w:p>
@@ -6574,27 +6512,7 @@
                 <w:szCs w:val="24"/>
                 <w:lang w:eastAsia="en-CA"/>
               </w:rPr>
-              <w:t>Added checksum field to message headers, added “</w:t>
-            </w:r>
-            <w:proofErr w:type="spellStart"/>
-            <w:r>
-              <w:rPr>
-                <w:rFonts w:ascii="Calibri" w:eastAsia="Times New Roman" w:hAnsi="Calibri" w:cs="Calibri"/>
-                <w:sz w:val="24"/>
-                <w:szCs w:val="24"/>
-                <w:lang w:eastAsia="en-CA"/>
-              </w:rPr>
-              <w:t>verack</w:t>
-            </w:r>
-            <w:proofErr w:type="spellEnd"/>
-            <w:r>
-              <w:rPr>
-                <w:rFonts w:ascii="Calibri" w:eastAsia="Times New Roman" w:hAnsi="Calibri" w:cs="Calibri"/>
-                <w:sz w:val="24"/>
-                <w:szCs w:val="24"/>
-                <w:lang w:eastAsia="en-CA"/>
-              </w:rPr>
-              <w:t>” message, and added starting height field to “version” message.</w:t>
+              <w:t>Added checksum field to message headers, added “verack” message, and added starting height field to “version” message.</w:t>
             </w:r>
           </w:p>
         </w:tc>
@@ -6704,27 +6622,7 @@
                   <w:szCs w:val="24"/>
                   <w:lang w:eastAsia="en-CA"/>
                 </w:rPr>
-                <w:t>Added transmitter IP address fields, nonce, and User Agent (</w:t>
-              </w:r>
-              <w:proofErr w:type="spellStart"/>
-              <w:r>
-                <w:rPr>
-                  <w:rFonts w:ascii="Calibri" w:eastAsia="Times New Roman" w:hAnsi="Calibri" w:cs="Calibri"/>
-                  <w:sz w:val="24"/>
-                  <w:szCs w:val="24"/>
-                  <w:lang w:eastAsia="en-CA"/>
-                </w:rPr>
-                <w:t>subVer</w:t>
-              </w:r>
-              <w:proofErr w:type="spellEnd"/>
-              <w:r>
-                <w:rPr>
-                  <w:rFonts w:ascii="Calibri" w:eastAsia="Times New Roman" w:hAnsi="Calibri" w:cs="Calibri"/>
-                  <w:sz w:val="24"/>
-                  <w:szCs w:val="24"/>
-                  <w:lang w:eastAsia="en-CA"/>
-                </w:rPr>
-                <w:t>) to “version” message.</w:t>
+                <w:t>Added transmitter IP address fields, nonce, and User Agent (subVer) to “version” message.</w:t>
               </w:r>
             </w:hyperlink>
           </w:p>
@@ -6746,7 +6644,7 @@
           <w:lang w:val="en-US"/>
         </w:rPr>
       </w:pPr>
-      <w:bookmarkStart w:id="8" w:name="_Toc216474574"/>
+      <w:bookmarkStart w:id="8" w:name="_Toc216512617"/>
       <w:r>
         <w:rPr>
           <w:lang w:val="en-US"/>
@@ -7098,7 +6996,7 @@
           <w:lang w:val="en-US"/>
         </w:rPr>
       </w:pPr>
-      <w:bookmarkStart w:id="9" w:name="_Toc216474575"/>
+      <w:bookmarkStart w:id="9" w:name="_Toc216512618"/>
       <w:r>
         <w:rPr>
           <w:lang w:val="en-US"/>
@@ -7267,7 +7165,7 @@
           <w:lang w:val="en-US"/>
         </w:rPr>
       </w:pPr>
-      <w:bookmarkStart w:id="10" w:name="_Toc216474576"/>
+      <w:bookmarkStart w:id="10" w:name="_Toc216512619"/>
       <w:r>
         <w:rPr>
           <w:lang w:val="en-US"/>
@@ -7459,7 +7357,7 @@
         </w:numPr>
         <w:spacing w:line="480" w:lineRule="auto"/>
       </w:pPr>
-      <w:bookmarkStart w:id="11" w:name="_Toc216474577"/>
+      <w:bookmarkStart w:id="11" w:name="_Toc216512620"/>
       <w:r>
         <w:t>Mitigation Strategies</w:t>
       </w:r>
@@ -7613,7 +7511,7 @@
           <w:lang w:val="en-US"/>
         </w:rPr>
       </w:pPr>
-      <w:bookmarkStart w:id="12" w:name="_Toc216474578"/>
+      <w:bookmarkStart w:id="12" w:name="_Toc216512621"/>
       <w:r>
         <w:rPr>
           <w:lang w:val="en-US"/>
@@ -7827,7 +7725,7 @@
           <w:lang w:val="en-US"/>
         </w:rPr>
       </w:pPr>
-      <w:bookmarkStart w:id="13" w:name="_Toc216474579"/>
+      <w:bookmarkStart w:id="13" w:name="_Toc216512622"/>
       <w:r>
         <w:rPr>
           <w:lang w:val="en-US"/>
@@ -8040,7 +7938,7 @@
           <w:lang w:val="en-US"/>
         </w:rPr>
       </w:pPr>
-      <w:bookmarkStart w:id="14" w:name="_Toc216474580"/>
+      <w:bookmarkStart w:id="14" w:name="_Toc216512623"/>
       <w:r>
         <w:rPr>
           <w:lang w:val="en-US"/>
@@ -8204,7 +8102,7 @@
           <w:lang w:val="en-US"/>
         </w:rPr>
       </w:pPr>
-      <w:bookmarkStart w:id="15" w:name="_Toc216474581"/>
+      <w:bookmarkStart w:id="15" w:name="_Toc216512624"/>
       <w:r>
         <w:rPr>
           <w:lang w:val="en-US"/>
@@ -8234,7 +8132,7 @@
           <w:lang w:val="en-US"/>
         </w:rPr>
       </w:pPr>
-      <w:bookmarkStart w:id="16" w:name="_Toc216474582"/>
+      <w:bookmarkStart w:id="16" w:name="_Toc216512625"/>
       <w:r>
         <w:rPr>
           <w:lang w:val="en-US"/>
@@ -8339,23 +8237,7 @@
           <w:szCs w:val="24"/>
           <w:lang w:val="en-US"/>
         </w:rPr>
-        <w:t>NODE_NETWORK</w:t>
-      </w:r>
-      <w:r>
-        <w:rPr>
-          <w:sz w:val="24"/>
-          <w:szCs w:val="24"/>
-          <w:lang w:val="en-US"/>
-        </w:rPr>
-        <w:t xml:space="preserve">: </w:t>
-      </w:r>
-      <w:r>
-        <w:rPr>
-          <w:sz w:val="24"/>
-          <w:szCs w:val="24"/>
-          <w:lang w:val="en-US"/>
-        </w:rPr>
-        <w:t>Node can serve full blocks and the full blockchain</w:t>
+        <w:t>NODE_NETWORK: Node can serve full blocks and the full blockchain</w:t>
       </w:r>
     </w:p>
     <w:p>
@@ -8475,25 +8357,7 @@
           <w:szCs w:val="24"/>
           <w:lang w:val="en-US"/>
         </w:rPr>
-        <w:t>Supports Segregated Witness (</w:t>
-      </w:r>
-      <w:proofErr w:type="spellStart"/>
-      <w:r>
-        <w:rPr>
-          <w:sz w:val="24"/>
-          <w:szCs w:val="24"/>
-          <w:lang w:val="en-US"/>
-        </w:rPr>
-        <w:t>SegWit</w:t>
-      </w:r>
-      <w:proofErr w:type="spellEnd"/>
-      <w:r>
-        <w:rPr>
-          <w:sz w:val="24"/>
-          <w:szCs w:val="24"/>
-          <w:lang w:val="en-US"/>
-        </w:rPr>
-        <w:t>)</w:t>
+        <w:t>Supports Segregated Witness (SegWit)</w:t>
       </w:r>
     </w:p>
     <w:p>
@@ -8552,23 +8416,7 @@
           <w:szCs w:val="24"/>
         </w:rPr>
         <w:lastRenderedPageBreak/>
-        <w:t>Segregated Witness (</w:t>
-      </w:r>
-      <w:proofErr w:type="spellStart"/>
-      <w:r>
-        <w:rPr>
-          <w:sz w:val="24"/>
-          <w:szCs w:val="24"/>
-        </w:rPr>
-        <w:t>SegWit</w:t>
-      </w:r>
-      <w:proofErr w:type="spellEnd"/>
-      <w:r>
-        <w:rPr>
-          <w:sz w:val="24"/>
-          <w:szCs w:val="24"/>
-        </w:rPr>
-        <w:t>) Option</w:t>
+        <w:t>Segregated Witness (SegWit) Option</w:t>
       </w:r>
       <w:r>
         <w:rPr>
@@ -8638,23 +8486,7 @@
           <w:sz w:val="24"/>
           <w:szCs w:val="24"/>
         </w:rPr>
-        <w:t xml:space="preserve">Nodes that don’t support </w:t>
-      </w:r>
-      <w:proofErr w:type="spellStart"/>
-      <w:r>
-        <w:rPr>
-          <w:sz w:val="24"/>
-          <w:szCs w:val="24"/>
-        </w:rPr>
-        <w:t>SegWit</w:t>
-      </w:r>
-      <w:proofErr w:type="spellEnd"/>
-      <w:r>
-        <w:rPr>
-          <w:sz w:val="24"/>
-          <w:szCs w:val="24"/>
-        </w:rPr>
-        <w:t xml:space="preserve"> can still operate but won’t validate witness data.</w:t>
+        <w:t>Nodes that don’t support SegWit can still operate but won’t validate witness data.</w:t>
       </w:r>
     </w:p>
     <w:p>
@@ -8662,7 +8494,7 @@
         <w:pStyle w:val="Heading2"/>
         <w:spacing w:line="480" w:lineRule="auto"/>
       </w:pPr>
-      <w:bookmarkStart w:id="17" w:name="_Toc216474583"/>
+      <w:bookmarkStart w:id="17" w:name="_Toc216512626"/>
       <w:r>
         <w:t>5.2</w:t>
       </w:r>
@@ -8767,18 +8599,8 @@
           <w:szCs w:val="24"/>
           <w:lang w:val="en-US"/>
         </w:rPr>
-        <w:t xml:space="preserve">Request: </w:t>
-      </w:r>
-      <w:proofErr w:type="spellStart"/>
-      <w:r>
-        <w:rPr>
-          <w:sz w:val="24"/>
-          <w:szCs w:val="24"/>
-          <w:lang w:val="en-US"/>
-        </w:rPr>
-        <w:t>getdata</w:t>
-      </w:r>
-      <w:proofErr w:type="spellEnd"/>
+        <w:t>Request: getdata</w:t>
+      </w:r>
     </w:p>
     <w:p>
       <w:pPr>
@@ -8801,25 +8623,7 @@
           <w:szCs w:val="24"/>
           <w:lang w:val="en-US"/>
         </w:rPr>
-        <w:t xml:space="preserve">Response: </w:t>
-      </w:r>
-      <w:proofErr w:type="spellStart"/>
-      <w:r>
-        <w:rPr>
-          <w:sz w:val="24"/>
-          <w:szCs w:val="24"/>
-          <w:lang w:val="en-US"/>
-        </w:rPr>
-        <w:t>tx</w:t>
-      </w:r>
-      <w:proofErr w:type="spellEnd"/>
-      <w:r>
-        <w:rPr>
-          <w:sz w:val="24"/>
-          <w:szCs w:val="24"/>
-          <w:lang w:val="en-US"/>
-        </w:rPr>
-        <w:t xml:space="preserve"> or block</w:t>
+        <w:t>Response: tx or block</w:t>
       </w:r>
     </w:p>
     <w:p>
@@ -9048,7 +8852,6 @@
                 <w:szCs w:val="24"/>
               </w:rPr>
             </w:pPr>
-            <w:proofErr w:type="spellStart"/>
             <w:r>
               <w:rPr>
                 <w:rStyle w:val="HTMLCode"/>
@@ -9058,7 +8861,6 @@
               </w:rPr>
               <w:t>verack</w:t>
             </w:r>
-            <w:proofErr w:type="spellEnd"/>
           </w:p>
         </w:tc>
         <w:tc>
@@ -9188,7 +8990,6 @@
                 <w:szCs w:val="24"/>
               </w:rPr>
             </w:pPr>
-            <w:proofErr w:type="spellStart"/>
             <w:r>
               <w:rPr>
                 <w:rStyle w:val="HTMLCode"/>
@@ -9198,7 +8999,6 @@
               </w:rPr>
               <w:t>getaddr</w:t>
             </w:r>
-            <w:proofErr w:type="spellEnd"/>
           </w:p>
         </w:tc>
         <w:tc>
@@ -9216,7 +9016,6 @@
                 <w:szCs w:val="24"/>
               </w:rPr>
             </w:pPr>
-            <w:proofErr w:type="spellStart"/>
             <w:r>
               <w:rPr>
                 <w:rStyle w:val="HTMLCode"/>
@@ -9226,7 +9025,6 @@
               </w:rPr>
               <w:t>addr</w:t>
             </w:r>
-            <w:proofErr w:type="spellEnd"/>
             <w:r>
               <w:rPr>
                 <w:rFonts w:cstheme="minorHAnsi"/>
@@ -9407,7 +9205,6 @@
                 <w:szCs w:val="24"/>
               </w:rPr>
             </w:pPr>
-            <w:proofErr w:type="spellStart"/>
             <w:r>
               <w:rPr>
                 <w:rStyle w:val="HTMLCode"/>
@@ -9418,7 +9215,6 @@
               <w:lastRenderedPageBreak/>
               <w:t>getblocks</w:t>
             </w:r>
-            <w:proofErr w:type="spellEnd"/>
           </w:p>
         </w:tc>
         <w:tc>
@@ -9492,7 +9288,6 @@
                 <w:szCs w:val="24"/>
               </w:rPr>
             </w:pPr>
-            <w:proofErr w:type="spellStart"/>
             <w:r>
               <w:rPr>
                 <w:rStyle w:val="HTMLCode"/>
@@ -9502,7 +9297,6 @@
               </w:rPr>
               <w:t>getheaders</w:t>
             </w:r>
-            <w:proofErr w:type="spellEnd"/>
           </w:p>
         </w:tc>
         <w:tc>
@@ -9576,7 +9370,6 @@
                 <w:szCs w:val="24"/>
               </w:rPr>
             </w:pPr>
-            <w:proofErr w:type="spellStart"/>
             <w:r>
               <w:rPr>
                 <w:rStyle w:val="HTMLCode"/>
@@ -9586,7 +9379,6 @@
               </w:rPr>
               <w:t>mempool</w:t>
             </w:r>
-            <w:proofErr w:type="spellEnd"/>
           </w:p>
         </w:tc>
         <w:tc>
@@ -9730,25 +9522,7 @@
           <w:szCs w:val="24"/>
           <w:lang w:val="en-US"/>
         </w:rPr>
-        <w:t xml:space="preserve">Request: </w:t>
-      </w:r>
-      <w:proofErr w:type="spellStart"/>
-      <w:r>
-        <w:rPr>
-          <w:sz w:val="24"/>
-          <w:szCs w:val="24"/>
-          <w:lang w:val="en-US"/>
-        </w:rPr>
-        <w:t>getdata</w:t>
-      </w:r>
-      <w:proofErr w:type="spellEnd"/>
-      <w:r>
-        <w:rPr>
-          <w:sz w:val="24"/>
-          <w:szCs w:val="24"/>
-          <w:lang w:val="en-US"/>
-        </w:rPr>
-        <w:t xml:space="preserve"> (block hash)</w:t>
+        <w:t>Request: getdata (block hash)</w:t>
       </w:r>
     </w:p>
     <w:p>
@@ -9781,10 +9555,11 @@
         <w:spacing w:line="480" w:lineRule="auto"/>
         <w:jc w:val="both"/>
         <w:rPr>
+          <w:u w:val="single"/>
           <w:lang w:val="en-US"/>
         </w:rPr>
       </w:pPr>
-      <w:bookmarkStart w:id="18" w:name="_Toc216474584"/>
+      <w:bookmarkStart w:id="18" w:name="_Toc216512627"/>
       <w:r>
         <w:rPr>
           <w:lang w:val="en-US"/>
@@ -9810,12 +9585,11 @@
       <w:pPr>
         <w:pStyle w:val="Heading2"/>
         <w:spacing w:line="480" w:lineRule="auto"/>
-        <w:jc w:val="both"/>
         <w:rPr>
           <w:lang w:val="en-US"/>
         </w:rPr>
       </w:pPr>
-      <w:bookmarkStart w:id="19" w:name="_Toc216474585"/>
+      <w:bookmarkStart w:id="19" w:name="_Toc216512628"/>
       <w:r>
         <w:rPr>
           <w:lang w:val="en-US"/>
@@ -9827,7 +9601,7 @@
           <w:lang w:val="en-US"/>
         </w:rPr>
         <w:tab/>
-        <w:t>“version” message</w:t>
+        <w:t>Message</w:t>
       </w:r>
       <w:bookmarkEnd w:id="19"/>
     </w:p>
@@ -9837,6 +9611,204 @@
         <w:ind w:firstLine="720"/>
         <w:jc w:val="both"/>
         <w:rPr>
+          <w:sz w:val="24"/>
+          <w:szCs w:val="24"/>
+        </w:rPr>
+      </w:pPr>
+      <w:r>
+        <w:rPr>
+          <w:sz w:val="24"/>
+          <w:szCs w:val="24"/>
+          <w:lang w:val="en-US"/>
+        </w:rPr>
+        <w:t>A message is a</w:t>
+      </w:r>
+      <w:r>
+        <w:rPr>
+          <w:sz w:val="24"/>
+          <w:szCs w:val="24"/>
+          <w:lang w:val="en-US"/>
+        </w:rPr>
+        <w:t xml:space="preserve"> structured piece of data that Bitcoin nodes send to each other over the network. They all have the same format</w:t>
+      </w:r>
+      <w:r>
+        <w:rPr>
+          <w:sz w:val="24"/>
+          <w:szCs w:val="24"/>
+          <w:lang w:val="en-US"/>
+        </w:rPr>
+        <w:t>.</w:t>
+      </w:r>
+    </w:p>
+    <w:p>
+      <w:pPr>
+        <w:keepNext/>
+        <w:spacing w:line="480" w:lineRule="auto"/>
+        <w:jc w:val="both"/>
+      </w:pPr>
+      <w:r>
+        <w:rPr>
+          <w:noProof/>
+        </w:rPr>
+        <w:lastRenderedPageBreak/>
+        <w:drawing>
+          <wp:inline distT="0" distB="0" distL="0" distR="0" wp14:anchorId="1FC754D4" wp14:editId="50E0D86E">
+            <wp:extent cx="5943600" cy="1630045"/>
+            <wp:effectExtent l="0" t="0" r="0" b="8255"/>
+            <wp:docPr id="653672493" name="Picture 2" descr="A white rectangular object with black text&#10;&#10;AI-generated content may be incorrect."/>
+            <wp:cNvGraphicFramePr>
+              <a:graphicFrameLocks xmlns:a="http://schemas.openxmlformats.org/drawingml/2006/main" noChangeAspect="1"/>
+            </wp:cNvGraphicFramePr>
+            <a:graphic xmlns:a="http://schemas.openxmlformats.org/drawingml/2006/main">
+              <a:graphicData uri="http://schemas.openxmlformats.org/drawingml/2006/picture">
+                <pic:pic xmlns:pic="http://schemas.openxmlformats.org/drawingml/2006/picture">
+                  <pic:nvPicPr>
+                    <pic:cNvPr id="653672493" name="Picture 2" descr="A white rectangular object with black text&#10;&#10;AI-generated content may be incorrect."/>
+                    <pic:cNvPicPr/>
+                  </pic:nvPicPr>
+                  <pic:blipFill>
+                    <a:blip r:embed="rId32">
+                      <a:extLst>
+                        <a:ext uri="{28A0092B-C50C-407E-A947-70E740481C1C}">
+                          <a14:useLocalDpi xmlns:a14="http://schemas.microsoft.com/office/drawing/2010/main" val="0"/>
+                        </a:ext>
+                      </a:extLst>
+                    </a:blip>
+                    <a:stretch>
+                      <a:fillRect/>
+                    </a:stretch>
+                  </pic:blipFill>
+                  <pic:spPr>
+                    <a:xfrm>
+                      <a:off x="0" y="0"/>
+                      <a:ext cx="5943600" cy="1630045"/>
+                    </a:xfrm>
+                    <a:prstGeom prst="rect">
+                      <a:avLst/>
+                    </a:prstGeom>
+                  </pic:spPr>
+                </pic:pic>
+              </a:graphicData>
+            </a:graphic>
+          </wp:inline>
+        </w:drawing>
+      </w:r>
+    </w:p>
+    <w:p>
+      <w:pPr>
+        <w:pStyle w:val="Caption"/>
+        <w:spacing w:line="480" w:lineRule="auto"/>
+        <w:jc w:val="both"/>
+        <w:rPr>
+          <w:color w:val="000000" w:themeColor="text1"/>
+          <w:sz w:val="24"/>
+          <w:szCs w:val="24"/>
+          <w:lang w:val="en-US"/>
+        </w:rPr>
+      </w:pPr>
+      <w:r>
+        <w:rPr>
+          <w:color w:val="000000" w:themeColor="text1"/>
+          <w:sz w:val="24"/>
+          <w:szCs w:val="24"/>
+        </w:rPr>
+        <w:t xml:space="preserve">Figure </w:t>
+      </w:r>
+      <w:r>
+        <w:rPr>
+          <w:color w:val="000000" w:themeColor="text1"/>
+          <w:sz w:val="24"/>
+          <w:szCs w:val="24"/>
+        </w:rPr>
+        <w:fldChar w:fldCharType="begin"/>
+      </w:r>
+      <w:r>
+        <w:rPr>
+          <w:color w:val="000000" w:themeColor="text1"/>
+          <w:sz w:val="24"/>
+          <w:szCs w:val="24"/>
+        </w:rPr>
+        <w:instrText xml:space="preserve"> SEQ Figure \* ARABIC </w:instrText>
+      </w:r>
+      <w:r>
+        <w:rPr>
+          <w:color w:val="000000" w:themeColor="text1"/>
+          <w:sz w:val="24"/>
+          <w:szCs w:val="24"/>
+        </w:rPr>
+        <w:fldChar w:fldCharType="separate"/>
+      </w:r>
+      <w:r>
+        <w:rPr>
+          <w:noProof/>
+          <w:color w:val="000000" w:themeColor="text1"/>
+          <w:sz w:val="24"/>
+          <w:szCs w:val="24"/>
+        </w:rPr>
+        <w:t>2</w:t>
+      </w:r>
+      <w:r>
+        <w:rPr>
+          <w:color w:val="000000" w:themeColor="text1"/>
+          <w:sz w:val="24"/>
+          <w:szCs w:val="24"/>
+        </w:rPr>
+        <w:fldChar w:fldCharType="end"/>
+      </w:r>
+      <w:r>
+        <w:rPr>
+          <w:color w:val="000000" w:themeColor="text1"/>
+          <w:sz w:val="24"/>
+          <w:szCs w:val="24"/>
+        </w:rPr>
+        <w:t xml:space="preserve">. </w:t>
+      </w:r>
+      <w:r>
+        <w:rPr>
+          <w:color w:val="000000" w:themeColor="text1"/>
+          <w:sz w:val="24"/>
+          <w:szCs w:val="24"/>
+          <w:lang w:val="en-US"/>
+        </w:rPr>
+        <w:t>Bitcoin message consists of header and payload, uses TCP for communication and usually runs on port 8333.</w:t>
+      </w:r>
+    </w:p>
+    <w:p>
+      <w:pPr>
+        <w:pStyle w:val="Heading3"/>
+        <w:spacing w:line="480" w:lineRule="auto"/>
+        <w:rPr>
+          <w:lang w:val="en-US"/>
+        </w:rPr>
+      </w:pPr>
+      <w:bookmarkStart w:id="20" w:name="_Toc216512629"/>
+      <w:r>
+        <w:rPr>
+          <w:lang w:val="en-US"/>
+        </w:rPr>
+        <w:t>6.1</w:t>
+      </w:r>
+      <w:r>
+        <w:rPr>
+          <w:lang w:val="en-US"/>
+        </w:rPr>
+        <w:t>.1</w:t>
+      </w:r>
+      <w:r>
+        <w:rPr>
+          <w:lang w:val="en-US"/>
+        </w:rPr>
+        <w:tab/>
+        <w:t>“version” message</w:t>
+      </w:r>
+      <w:bookmarkEnd w:id="20"/>
+    </w:p>
+    <w:p>
+      <w:pPr>
+        <w:spacing w:line="480" w:lineRule="auto"/>
+        <w:ind w:firstLine="720"/>
+        <w:jc w:val="both"/>
+        <w:rPr>
           <w:rFonts w:cstheme="minorHAnsi"/>
           <w:sz w:val="24"/>
           <w:szCs w:val="24"/>
@@ -9857,7 +9829,31 @@
           <w:sz w:val="24"/>
           <w:szCs w:val="24"/>
         </w:rPr>
-        <w:t xml:space="preserve"> the first message received when connecting to a node.</w:t>
+        <w:t xml:space="preserve"> the first message received </w:t>
+      </w:r>
+      <w:r>
+        <w:rPr>
+          <w:rFonts w:cstheme="minorHAnsi"/>
+          <w:sz w:val="24"/>
+          <w:szCs w:val="24"/>
+        </w:rPr>
+        <w:t xml:space="preserve">that provides information </w:t>
+      </w:r>
+      <w:r>
+        <w:rPr>
+          <w:rFonts w:cstheme="minorHAnsi"/>
+          <w:sz w:val="24"/>
+          <w:szCs w:val="24"/>
+        </w:rPr>
+        <w:t>about the transmitting node to the receiving node at the beginning of a connection. Until both peers have exchanged “version” messages, no other messages will be accepted</w:t>
+      </w:r>
+      <w:r>
+        <w:rPr>
+          <w:rFonts w:cstheme="minorHAnsi"/>
+          <w:sz w:val="24"/>
+          <w:szCs w:val="24"/>
+        </w:rPr>
+        <w:t>.</w:t>
       </w:r>
     </w:p>
     <w:p>
@@ -9890,7 +9886,7 @@
                     <pic:cNvPicPr/>
                   </pic:nvPicPr>
                   <pic:blipFill>
-                    <a:blip r:embed="rId32">
+                    <a:blip r:embed="rId33">
                       <a:extLst>
                         <a:ext uri="{28A0092B-C50C-407E-A947-70E740481C1C}">
                           <a14:useLocalDpi xmlns:a14="http://schemas.microsoft.com/office/drawing/2010/main" val="0"/>
@@ -9963,7 +9959,7 @@
           <w:sz w:val="24"/>
           <w:szCs w:val="24"/>
         </w:rPr>
-        <w:t>2</w:t>
+        <w:t>3</w:t>
       </w:r>
       <w:r>
         <w:rPr>
@@ -10033,7 +10029,6 @@
           <w:szCs w:val="24"/>
           <w:lang w:eastAsia="en-CA"/>
         </w:rPr>
-        <w:lastRenderedPageBreak/>
         <w:t>f9beb4d9</w:t>
       </w:r>
       <w:r>
@@ -10163,27 +10158,41 @@
     </w:p>
     <w:p>
       <w:pPr>
-        <w:pStyle w:val="Heading2"/>
+        <w:pStyle w:val="Heading3"/>
         <w:spacing w:line="480" w:lineRule="auto"/>
-        <w:jc w:val="both"/>
         <w:rPr>
           <w:rFonts w:eastAsia="Times New Roman"/>
           <w:lang w:eastAsia="en-CA"/>
         </w:rPr>
       </w:pPr>
-      <w:bookmarkStart w:id="20" w:name="_Toc216474586"/>
+      <w:bookmarkStart w:id="21" w:name="_Toc216512630"/>
       <w:r>
         <w:rPr>
           <w:rFonts w:eastAsia="Times New Roman"/>
           <w:lang w:eastAsia="en-CA"/>
         </w:rPr>
-        <w:t>6.2</w:t>
+        <w:lastRenderedPageBreak/>
+        <w:t>6</w:t>
       </w:r>
       <w:r>
         <w:rPr>
           <w:rFonts w:eastAsia="Times New Roman"/>
           <w:lang w:eastAsia="en-CA"/>
         </w:rPr>
+        <w:t>.1</w:t>
+      </w:r>
+      <w:r>
+        <w:rPr>
+          <w:rFonts w:eastAsia="Times New Roman"/>
+          <w:lang w:eastAsia="en-CA"/>
+        </w:rPr>
+        <w:t>.2</w:t>
+      </w:r>
+      <w:r>
+        <w:rPr>
+          <w:rFonts w:eastAsia="Times New Roman"/>
+          <w:lang w:eastAsia="en-CA"/>
+        </w:rPr>
         <w:tab/>
         <w:t>“tx”</w:t>
       </w:r>
@@ -10201,7 +10210,7 @@
         </w:rPr>
         <w:t xml:space="preserve"> message</w:t>
       </w:r>
-      <w:bookmarkEnd w:id="20"/>
+      <w:bookmarkEnd w:id="21"/>
     </w:p>
     <w:p>
       <w:pPr>
@@ -10282,7 +10291,7 @@
                     <pic:cNvPicPr/>
                   </pic:nvPicPr>
                   <pic:blipFill>
-                    <a:blip r:embed="rId33">
+                    <a:blip r:embed="rId34">
                       <a:extLst>
                         <a:ext uri="{28A0092B-C50C-407E-A947-70E740481C1C}">
                           <a14:useLocalDpi xmlns:a14="http://schemas.microsoft.com/office/drawing/2010/main" val="0"/>
@@ -10355,7 +10364,7 @@
           <w:sz w:val="24"/>
           <w:szCs w:val="24"/>
         </w:rPr>
-        <w:t>3</w:t>
+        <w:t>4</w:t>
       </w:r>
       <w:r>
         <w:rPr>
@@ -10562,6 +10571,314 @@
     </w:p>
     <w:p>
       <w:pPr>
+        <w:pStyle w:val="Heading2"/>
+        <w:spacing w:line="480" w:lineRule="auto"/>
+        <w:rPr>
+          <w:rFonts w:eastAsia="Times New Roman"/>
+          <w:lang w:eastAsia="en-CA"/>
+        </w:rPr>
+      </w:pPr>
+      <w:bookmarkStart w:id="22" w:name="_Toc216512631"/>
+      <w:r>
+        <w:rPr>
+          <w:rFonts w:eastAsia="Times New Roman"/>
+          <w:lang w:eastAsia="en-CA"/>
+        </w:rPr>
+        <w:t>6.2</w:t>
+      </w:r>
+      <w:r>
+        <w:rPr>
+          <w:rFonts w:eastAsia="Times New Roman"/>
+          <w:lang w:eastAsia="en-CA"/>
+        </w:rPr>
+        <w:tab/>
+        <w:t>Handshake</w:t>
+      </w:r>
+      <w:bookmarkEnd w:id="22"/>
+    </w:p>
+    <w:p>
+      <w:pPr>
+        <w:spacing w:line="480" w:lineRule="auto"/>
+        <w:jc w:val="both"/>
+        <w:rPr>
+          <w:sz w:val="24"/>
+          <w:szCs w:val="24"/>
+          <w:lang w:eastAsia="en-CA"/>
+        </w:rPr>
+      </w:pPr>
+      <w:r>
+        <w:rPr>
+          <w:sz w:val="24"/>
+          <w:szCs w:val="24"/>
+          <w:lang w:eastAsia="en-CA"/>
+        </w:rPr>
+        <w:tab/>
+      </w:r>
+      <w:r>
+        <w:rPr>
+          <w:sz w:val="24"/>
+          <w:szCs w:val="24"/>
+          <w:lang w:eastAsia="en-CA"/>
+        </w:rPr>
+        <w:t xml:space="preserve">Before receiving data, handshake is performed. </w:t>
+      </w:r>
+      <w:r>
+        <w:rPr>
+          <w:sz w:val="24"/>
+          <w:szCs w:val="24"/>
+          <w:lang w:eastAsia="en-CA"/>
+        </w:rPr>
+        <w:t xml:space="preserve">Handshake </w:t>
+      </w:r>
+      <w:r>
+        <w:rPr>
+          <w:sz w:val="24"/>
+          <w:szCs w:val="24"/>
+          <w:lang w:eastAsia="en-CA"/>
+        </w:rPr>
+        <w:t>is the process that establishes communication between two networking devices.</w:t>
+      </w:r>
+      <w:r>
+        <w:rPr>
+          <w:sz w:val="24"/>
+          <w:szCs w:val="24"/>
+          <w:lang w:eastAsia="en-CA"/>
+        </w:rPr>
+        <w:t xml:space="preserve"> </w:t>
+      </w:r>
+      <w:r>
+        <w:rPr>
+          <w:sz w:val="24"/>
+          <w:szCs w:val="24"/>
+          <w:lang w:eastAsia="en-CA"/>
+        </w:rPr>
+        <w:t>This handshake is just a sequence of messages</w:t>
+      </w:r>
+      <w:r>
+        <w:rPr>
+          <w:sz w:val="24"/>
+          <w:szCs w:val="24"/>
+          <w:lang w:eastAsia="en-CA"/>
+        </w:rPr>
+        <w:t xml:space="preserve"> sent</w:t>
+      </w:r>
+      <w:r>
+        <w:rPr>
+          <w:sz w:val="24"/>
+          <w:szCs w:val="24"/>
+          <w:lang w:eastAsia="en-CA"/>
+        </w:rPr>
+        <w:t xml:space="preserve"> each other to get the ball rolling.</w:t>
+      </w:r>
+      <w:r>
+        <w:rPr>
+          <w:sz w:val="24"/>
+          <w:szCs w:val="24"/>
+          <w:lang w:eastAsia="en-CA"/>
+        </w:rPr>
+        <w:t xml:space="preserve"> Below is how handshake works for bitcoin protocol.</w:t>
+      </w:r>
+    </w:p>
+    <w:p>
+      <w:pPr>
+        <w:keepNext/>
+        <w:spacing w:line="480" w:lineRule="auto"/>
+        <w:jc w:val="both"/>
+      </w:pPr>
+      <w:r>
+        <w:rPr>
+          <w:noProof/>
+          <w:sz w:val="24"/>
+          <w:szCs w:val="24"/>
+          <w:lang w:eastAsia="en-CA"/>
+        </w:rPr>
+        <w:lastRenderedPageBreak/>
+        <w:drawing>
+          <wp:inline distT="0" distB="0" distL="0" distR="0" wp14:anchorId="3B932980" wp14:editId="0A32EAF1">
+            <wp:extent cx="4933507" cy="2363445"/>
+            <wp:effectExtent l="0" t="0" r="635" b="0"/>
+            <wp:docPr id="50066053" name="Picture 3" descr="A diagram of a computer&#10;&#10;AI-generated content may be incorrect."/>
+            <wp:cNvGraphicFramePr>
+              <a:graphicFrameLocks xmlns:a="http://schemas.openxmlformats.org/drawingml/2006/main" noChangeAspect="1"/>
+            </wp:cNvGraphicFramePr>
+            <a:graphic xmlns:a="http://schemas.openxmlformats.org/drawingml/2006/main">
+              <a:graphicData uri="http://schemas.openxmlformats.org/drawingml/2006/picture">
+                <pic:pic xmlns:pic="http://schemas.openxmlformats.org/drawingml/2006/picture">
+                  <pic:nvPicPr>
+                    <pic:cNvPr id="50066053" name="Picture 3" descr="A diagram of a computer&#10;&#10;AI-generated content may be incorrect."/>
+                    <pic:cNvPicPr/>
+                  </pic:nvPicPr>
+                  <pic:blipFill>
+                    <a:blip r:embed="rId35">
+                      <a:extLst>
+                        <a:ext uri="{28A0092B-C50C-407E-A947-70E740481C1C}">
+                          <a14:useLocalDpi xmlns:a14="http://schemas.microsoft.com/office/drawing/2010/main" val="0"/>
+                        </a:ext>
+                      </a:extLst>
+                    </a:blip>
+                    <a:stretch>
+                      <a:fillRect/>
+                    </a:stretch>
+                  </pic:blipFill>
+                  <pic:spPr>
+                    <a:xfrm>
+                      <a:off x="0" y="0"/>
+                      <a:ext cx="4958736" cy="2375531"/>
+                    </a:xfrm>
+                    <a:prstGeom prst="rect">
+                      <a:avLst/>
+                    </a:prstGeom>
+                  </pic:spPr>
+                </pic:pic>
+              </a:graphicData>
+            </a:graphic>
+          </wp:inline>
+        </w:drawing>
+      </w:r>
+    </w:p>
+    <w:p>
+      <w:pPr>
+        <w:pStyle w:val="Caption"/>
+        <w:spacing w:line="480" w:lineRule="auto"/>
+        <w:jc w:val="both"/>
+        <w:rPr>
+          <w:sz w:val="24"/>
+          <w:szCs w:val="24"/>
+        </w:rPr>
+      </w:pPr>
+      <w:r>
+        <w:rPr>
+          <w:sz w:val="24"/>
+          <w:szCs w:val="24"/>
+        </w:rPr>
+        <w:t xml:space="preserve">Figure </w:t>
+      </w:r>
+      <w:r>
+        <w:rPr>
+          <w:sz w:val="24"/>
+          <w:szCs w:val="24"/>
+        </w:rPr>
+        <w:fldChar w:fldCharType="begin"/>
+      </w:r>
+      <w:r>
+        <w:rPr>
+          <w:sz w:val="24"/>
+          <w:szCs w:val="24"/>
+        </w:rPr>
+        <w:instrText xml:space="preserve"> SEQ Figure \* ARABIC </w:instrText>
+      </w:r>
+      <w:r>
+        <w:rPr>
+          <w:sz w:val="24"/>
+          <w:szCs w:val="24"/>
+        </w:rPr>
+        <w:fldChar w:fldCharType="separate"/>
+      </w:r>
+      <w:r>
+        <w:rPr>
+          <w:noProof/>
+          <w:sz w:val="24"/>
+          <w:szCs w:val="24"/>
+        </w:rPr>
+        <w:t>5</w:t>
+      </w:r>
+      <w:r>
+        <w:rPr>
+          <w:sz w:val="24"/>
+          <w:szCs w:val="24"/>
+        </w:rPr>
+        <w:fldChar w:fldCharType="end"/>
+      </w:r>
+      <w:r>
+        <w:rPr>
+          <w:sz w:val="24"/>
+          <w:szCs w:val="24"/>
+        </w:rPr>
+        <w:t>. Bitcoin handshake.</w:t>
+      </w:r>
+    </w:p>
+    <w:p>
+      <w:pPr>
+        <w:spacing w:line="480" w:lineRule="auto"/>
+        <w:rPr>
+          <w:sz w:val="24"/>
+          <w:szCs w:val="24"/>
+          <w:lang w:eastAsia="en-CA"/>
+        </w:rPr>
+      </w:pPr>
+      <w:r>
+        <w:rPr>
+          <w:sz w:val="24"/>
+          <w:szCs w:val="24"/>
+          <w:lang w:eastAsia="en-CA"/>
+        </w:rPr>
+        <w:t>So,</w:t>
+      </w:r>
+      <w:r>
+        <w:rPr>
+          <w:sz w:val="24"/>
+          <w:szCs w:val="24"/>
+          <w:lang w:eastAsia="en-CA"/>
+        </w:rPr>
+        <w:t xml:space="preserve"> the handshake is basically a 2-step process:</w:t>
+      </w:r>
+    </w:p>
+    <w:p>
+      <w:pPr>
+        <w:pStyle w:val="ListParagraph"/>
+        <w:numPr>
+          <w:ilvl w:val="0"/>
+          <w:numId w:val="85"/>
+        </w:numPr>
+        <w:spacing w:line="480" w:lineRule="auto"/>
+        <w:rPr>
+          <w:sz w:val="24"/>
+          <w:szCs w:val="24"/>
+          <w:lang w:eastAsia="en-CA"/>
+        </w:rPr>
+      </w:pPr>
+      <w:r>
+        <w:rPr>
+          <w:sz w:val="24"/>
+          <w:szCs w:val="24"/>
+          <w:lang w:eastAsia="en-CA"/>
+        </w:rPr>
+        <w:t>We initiate the communication by sending our "version" message, and they respond with their own "version" message.</w:t>
+      </w:r>
+    </w:p>
+    <w:p>
+      <w:pPr>
+        <w:pStyle w:val="ListParagraph"/>
+        <w:numPr>
+          <w:ilvl w:val="0"/>
+          <w:numId w:val="85"/>
+        </w:numPr>
+        <w:spacing w:line="480" w:lineRule="auto"/>
+        <w:rPr>
+          <w:sz w:val="24"/>
+          <w:szCs w:val="24"/>
+          <w:lang w:eastAsia="en-CA"/>
+        </w:rPr>
+      </w:pPr>
+      <w:r>
+        <w:rPr>
+          <w:sz w:val="24"/>
+          <w:szCs w:val="24"/>
+          <w:lang w:eastAsia="en-CA"/>
+        </w:rPr>
+        <w:t>They then send a "verack" message acknowledging that they've received our version message, and we finish by sending a "verack" message back to them.</w:t>
+      </w:r>
+      <w:r>
+        <w:rPr>
+          <w:sz w:val="24"/>
+          <w:szCs w:val="24"/>
+          <w:lang w:eastAsia="en-CA"/>
+        </w:rPr>
+        <w:t xml:space="preserve"> A “verack” is a simple message header without a payload.</w:t>
+      </w:r>
+    </w:p>
+    <w:p>
+      <w:pPr>
         <w:pStyle w:val="Heading1"/>
         <w:spacing w:line="480" w:lineRule="auto"/>
         <w:rPr>
@@ -10569,7 +10886,7 @@
           <w:lang w:eastAsia="en-CA"/>
         </w:rPr>
       </w:pPr>
-      <w:bookmarkStart w:id="21" w:name="_Toc216474587"/>
+      <w:bookmarkStart w:id="23" w:name="_Toc216512632"/>
       <w:r>
         <w:rPr>
           <w:rFonts w:eastAsia="Times New Roman"/>
@@ -10592,7 +10909,7 @@
         </w:rPr>
         <w:t>Packet capture output</w:t>
       </w:r>
-      <w:bookmarkEnd w:id="21"/>
+      <w:bookmarkEnd w:id="23"/>
     </w:p>
     <w:p>
       <w:pPr>
@@ -10602,7 +10919,7 @@
           <w:lang w:eastAsia="en-CA"/>
         </w:rPr>
       </w:pPr>
-      <w:bookmarkStart w:id="22" w:name="_Toc216474588"/>
+      <w:bookmarkStart w:id="24" w:name="_Toc216512633"/>
       <w:r>
         <w:rPr>
           <w:lang w:eastAsia="en-CA"/>
@@ -10631,33 +10948,15 @@
         <w:rPr>
           <w:lang w:eastAsia="en-CA"/>
         </w:rPr>
-        <w:t xml:space="preserve"> to c</w:t>
+        <w:t xml:space="preserve"> to capture the traffic</w:t>
       </w:r>
       <w:r>
         <w:rPr>
           <w:lang w:eastAsia="en-CA"/>
         </w:rPr>
-        <w:t xml:space="preserve">apture the </w:t>
-      </w:r>
-      <w:r>
-        <w:rPr>
-          <w:lang w:eastAsia="en-CA"/>
-        </w:rPr>
-        <w:t>t</w:t>
-      </w:r>
-      <w:r>
-        <w:rPr>
-          <w:lang w:eastAsia="en-CA"/>
-        </w:rPr>
-        <w:t>raffic</w:t>
-      </w:r>
-      <w:r>
-        <w:rPr>
-          <w:lang w:eastAsia="en-CA"/>
-        </w:rPr>
         <w:t>:</w:t>
       </w:r>
-      <w:bookmarkEnd w:id="22"/>
+      <w:bookmarkEnd w:id="24"/>
     </w:p>
     <w:p>
       <w:pPr>
@@ -10773,7 +11072,7 @@
           <w:lang w:eastAsia="en-CA"/>
         </w:rPr>
       </w:pPr>
-      <w:bookmarkStart w:id="23" w:name="_Toc216474589"/>
+      <w:bookmarkStart w:id="25" w:name="_Toc216512634"/>
       <w:r>
         <w:rPr>
           <w:lang w:eastAsia="en-CA"/>
@@ -10792,7 +11091,7 @@
         </w:rPr>
         <w:t>Set-up Bitcoin Core:</w:t>
       </w:r>
-      <w:bookmarkEnd w:id="23"/>
+      <w:bookmarkEnd w:id="25"/>
     </w:p>
     <w:p>
       <w:pPr>
@@ -10820,7 +11119,7 @@
         </w:rPr>
         <w:t xml:space="preserve">Go to </w:t>
       </w:r>
-      <w:hyperlink r:id="rId34" w:history="1">
+      <w:hyperlink r:id="rId36" w:history="1">
         <w:r>
           <w:rPr>
             <w:rStyle w:val="Hyperlink"/>
@@ -10874,7 +11173,7 @@
                     <pic:cNvPicPr/>
                   </pic:nvPicPr>
                   <pic:blipFill>
-                    <a:blip r:embed="rId35">
+                    <a:blip r:embed="rId37">
                       <a:extLst>
                         <a:ext uri="{28A0092B-C50C-407E-A947-70E740481C1C}">
                           <a14:useLocalDpi xmlns:a14="http://schemas.microsoft.com/office/drawing/2010/main" val="0"/>
@@ -10946,7 +11245,7 @@
           <w:sz w:val="24"/>
           <w:szCs w:val="24"/>
         </w:rPr>
-        <w:t>4</w:t>
+        <w:t>6</w:t>
       </w:r>
       <w:r>
         <w:rPr>
@@ -11076,25 +11375,7 @@
           <w:szCs w:val="24"/>
           <w:lang w:eastAsia="en-CA"/>
         </w:rPr>
-        <w:t>Run command “</w:t>
-      </w:r>
-      <w:proofErr w:type="spellStart"/>
-      <w:r>
-        <w:rPr>
-          <w:sz w:val="24"/>
-          <w:szCs w:val="24"/>
-          <w:lang w:eastAsia="en-CA"/>
-        </w:rPr>
-        <w:t>chmod</w:t>
-      </w:r>
-      <w:proofErr w:type="spellEnd"/>
-      <w:r>
-        <w:rPr>
-          <w:sz w:val="24"/>
-          <w:szCs w:val="24"/>
-          <w:lang w:eastAsia="en-CA"/>
-        </w:rPr>
-        <w:t xml:space="preserve"> +x bitcoin-qt” to make it executable.</w:t>
+        <w:t>Run command “chmod +x bitcoin-qt” to make it executable.</w:t>
       </w:r>
     </w:p>
     <w:p>
@@ -11175,7 +11456,7 @@
                     <pic:cNvPicPr/>
                   </pic:nvPicPr>
                   <pic:blipFill>
-                    <a:blip r:embed="rId36">
+                    <a:blip r:embed="rId38">
                       <a:extLst>
                         <a:ext uri="{28A0092B-C50C-407E-A947-70E740481C1C}">
                           <a14:useLocalDpi xmlns:a14="http://schemas.microsoft.com/office/drawing/2010/main" val="0"/>
@@ -11247,7 +11528,7 @@
           <w:sz w:val="24"/>
           <w:szCs w:val="24"/>
         </w:rPr>
-        <w:t>5</w:t>
+        <w:t>7</w:t>
       </w:r>
       <w:r>
         <w:rPr>
@@ -11331,7 +11612,7 @@
                     <pic:cNvPicPr/>
                   </pic:nvPicPr>
                   <pic:blipFill>
-                    <a:blip r:embed="rId37">
+                    <a:blip r:embed="rId39">
                       <a:extLst>
                         <a:ext uri="{28A0092B-C50C-407E-A947-70E740481C1C}">
                           <a14:useLocalDpi xmlns:a14="http://schemas.microsoft.com/office/drawing/2010/main" val="0"/>
@@ -11403,7 +11684,7 @@
           <w:sz w:val="24"/>
           <w:szCs w:val="24"/>
         </w:rPr>
-        <w:t>6</w:t>
+        <w:t>8</w:t>
       </w:r>
       <w:r>
         <w:rPr>
@@ -11479,15 +11760,7 @@
           <w:szCs w:val="24"/>
           <w:lang w:eastAsia="en-CA"/>
         </w:rPr>
-        <w:t>P</w:t>
-      </w:r>
-      <w:r>
-        <w:rPr>
-          <w:sz w:val="24"/>
-          <w:szCs w:val="24"/>
-          <w:lang w:eastAsia="en-CA"/>
-        </w:rPr>
-        <w:t>erform an action, such as sending a transaction, to generate network traffic.</w:t>
+        <w:t>Perform an action, such as sending a transaction, to generate network traffic.</w:t>
       </w:r>
       <w:r>
         <w:rPr>
@@ -11531,7 +11804,7 @@
                     <pic:cNvPicPr/>
                   </pic:nvPicPr>
                   <pic:blipFill>
-                    <a:blip r:embed="rId38">
+                    <a:blip r:embed="rId40">
                       <a:extLst>
                         <a:ext uri="{28A0092B-C50C-407E-A947-70E740481C1C}">
                           <a14:useLocalDpi xmlns:a14="http://schemas.microsoft.com/office/drawing/2010/main" val="0"/>
@@ -11603,7 +11876,7 @@
           <w:sz w:val="24"/>
           <w:szCs w:val="24"/>
         </w:rPr>
-        <w:t>7</w:t>
+        <w:t>9</w:t>
       </w:r>
       <w:r>
         <w:rPr>
@@ -11625,55 +11898,7 @@
           <w:szCs w:val="24"/>
           <w:lang w:eastAsia="en-CA"/>
         </w:rPr>
-        <w:t>C</w:t>
-      </w:r>
-      <w:r>
-        <w:rPr>
-          <w:sz w:val="24"/>
-          <w:szCs w:val="24"/>
-          <w:lang w:eastAsia="en-CA"/>
-        </w:rPr>
-        <w:t xml:space="preserve">reate new wallet in </w:t>
-      </w:r>
-      <w:r>
-        <w:rPr>
-          <w:sz w:val="24"/>
-          <w:szCs w:val="24"/>
-          <w:lang w:eastAsia="en-CA"/>
-        </w:rPr>
-        <w:t>B</w:t>
-      </w:r>
-      <w:r>
-        <w:rPr>
-          <w:sz w:val="24"/>
-          <w:szCs w:val="24"/>
-          <w:lang w:eastAsia="en-CA"/>
-        </w:rPr>
-        <w:t xml:space="preserve">itcoin </w:t>
-      </w:r>
-      <w:r>
-        <w:rPr>
-          <w:sz w:val="24"/>
-          <w:szCs w:val="24"/>
-          <w:lang w:eastAsia="en-CA"/>
-        </w:rPr>
-        <w:t>C</w:t>
-      </w:r>
-      <w:r>
-        <w:rPr>
-          <w:sz w:val="24"/>
-          <w:szCs w:val="24"/>
-          <w:lang w:eastAsia="en-CA"/>
-        </w:rPr>
-        <w:t>ore</w:t>
-      </w:r>
-      <w:r>
-        <w:rPr>
-          <w:sz w:val="24"/>
-          <w:szCs w:val="24"/>
-          <w:lang w:eastAsia="en-CA"/>
-        </w:rPr>
-        <w:t>.</w:t>
+        <w:t>Create new wallet in Bitcoin Core.</w:t>
       </w:r>
     </w:p>
     <w:p>
@@ -11743,15 +11968,7 @@
           <w:szCs w:val="24"/>
           <w:lang w:eastAsia="en-CA"/>
         </w:rPr>
-        <w:t>, stop the capture</w:t>
-      </w:r>
-      <w:r>
-        <w:rPr>
-          <w:sz w:val="24"/>
-          <w:szCs w:val="24"/>
-          <w:lang w:eastAsia="en-CA"/>
-        </w:rPr>
-        <w:t xml:space="preserve"> in </w:t>
+        <w:t xml:space="preserve">, stop the capture in </w:t>
       </w:r>
       <w:r>
         <w:rPr>
@@ -11796,7 +12013,6 @@
         </w:rPr>
         <w:t xml:space="preserve">You can use a display filter in Wireshark to isolate the Bitcoin-specific traffic. A common filter would be </w:t>
       </w:r>
-      <w:proofErr w:type="spellStart"/>
       <w:proofErr w:type="gramStart"/>
       <w:r>
         <w:rPr>
@@ -11806,7 +12022,6 @@
         </w:rPr>
         <w:t>tcp.port</w:t>
       </w:r>
-      <w:proofErr w:type="spellEnd"/>
       <w:proofErr w:type="gramEnd"/>
       <w:r>
         <w:rPr>
@@ -11841,15 +12056,7 @@
           <w:szCs w:val="24"/>
           <w:lang w:eastAsia="en-CA"/>
         </w:rPr>
-        <w:t>You can then inspect the packets in detail, viewing information such as the transaction (tx) or block messages exchanged between your node and other peers on the network.</w:t>
-      </w:r>
-      <w:r>
-        <w:rPr>
-          <w:sz w:val="24"/>
-          <w:szCs w:val="24"/>
-          <w:lang w:eastAsia="en-CA"/>
-        </w:rPr>
-        <w:t xml:space="preserve"> </w:t>
+        <w:t xml:space="preserve">You can then inspect the packets in detail, viewing information such as the transaction (tx) or block messages exchanged between your node and other peers on the network. </w:t>
       </w:r>
     </w:p>
     <w:p>
@@ -11860,7 +12067,7 @@
           <w:lang w:eastAsia="en-CA"/>
         </w:rPr>
       </w:pPr>
-      <w:bookmarkStart w:id="24" w:name="_Toc216474590"/>
+      <w:bookmarkStart w:id="26" w:name="_Toc216512635"/>
       <w:r>
         <w:rPr>
           <w:lang w:eastAsia="en-CA"/>
@@ -11874,7 +12081,7 @@
         <w:tab/>
         <w:t>Screenshots of bitcoin packet capture in Wireshark</w:t>
       </w:r>
-      <w:bookmarkEnd w:id="24"/>
+      <w:bookmarkEnd w:id="26"/>
     </w:p>
     <w:p>
       <w:pPr>
@@ -11932,7 +12139,7 @@
                     <pic:cNvPicPr/>
                   </pic:nvPicPr>
                   <pic:blipFill>
-                    <a:blip r:embed="rId39">
+                    <a:blip r:embed="rId41">
                       <a:extLst>
                         <a:ext uri="{28A0092B-C50C-407E-A947-70E740481C1C}">
                           <a14:useLocalDpi xmlns:a14="http://schemas.microsoft.com/office/drawing/2010/main" val="0"/>
@@ -12004,7 +12211,7 @@
           <w:sz w:val="24"/>
           <w:szCs w:val="24"/>
         </w:rPr>
-        <w:t>8</w:t>
+        <w:t>10</w:t>
       </w:r>
       <w:r>
         <w:rPr>
@@ -12061,7 +12268,7 @@
                     <pic:cNvPicPr/>
                   </pic:nvPicPr>
                   <pic:blipFill>
-                    <a:blip r:embed="rId40">
+                    <a:blip r:embed="rId42">
                       <a:extLst>
                         <a:ext uri="{28A0092B-C50C-407E-A947-70E740481C1C}">
                           <a14:useLocalDpi xmlns:a14="http://schemas.microsoft.com/office/drawing/2010/main" val="0"/>
@@ -12133,7 +12340,7 @@
           <w:sz w:val="24"/>
           <w:szCs w:val="24"/>
         </w:rPr>
-        <w:t>9</w:t>
+        <w:t>11</w:t>
       </w:r>
       <w:r>
         <w:rPr>
@@ -12166,7 +12373,7 @@
           <w:lang w:val="en-US"/>
         </w:rPr>
         <w:sectPr>
-          <w:footerReference w:type="default" r:id="rId41"/>
+          <w:footerReference w:type="default" r:id="rId43"/>
           <w:pgSz w:w="12240" w:h="15840"/>
           <w:pgMar w:top="1440" w:right="1440" w:bottom="1440" w:left="1440" w:header="708" w:footer="708" w:gutter="0"/>
           <w:pgNumType w:start="1"/>
@@ -12175,7 +12382,8 @@
         </w:sectPr>
       </w:pPr>
     </w:p>
-    <w:bookmarkStart w:id="25" w:name="_Toc216474591" w:displacedByCustomXml="next"/>
+    <w:bookmarkStart w:id="27" w:name="_Toc216512636" w:displacedByCustomXml="next"/>
+    <w:bookmarkStart w:id="28" w:name="_Toc216474591" w:displacedByCustomXml="next"/>
     <w:sdt>
       <w:sdtPr>
         <w:rPr>
@@ -12199,7 +12407,8 @@
           <w:r>
             <w:t>References</w:t>
           </w:r>
-          <w:bookmarkEnd w:id="25"/>
+          <w:bookmarkEnd w:id="28"/>
+          <w:bookmarkEnd w:id="27"/>
         </w:p>
         <w:p/>
         <w:sdt>
@@ -12579,7 +12788,7 @@
       </w:pPr>
     </w:p>
     <w:sectPr>
-      <w:footerReference w:type="default" r:id="rId42"/>
+      <w:footerReference w:type="default" r:id="rId44"/>
       <w:pgSz w:w="12240" w:h="15840"/>
       <w:pgMar w:top="1440" w:right="1440" w:bottom="1440" w:left="1440" w:header="708" w:footer="708" w:gutter="0"/>
       <w:pgNumType w:start="1"/>
@@ -19523,6 +19732,119 @@
     </w:lvl>
   </w:abstractNum>
   <w:abstractNum w:abstractNumId="53" w15:restartNumberingAfterBreak="0">
+    <w:nsid w:val="53C440BE"/>
+    <w:multiLevelType w:val="hybridMultilevel"/>
+    <w:tmpl w:val="4BBCC170"/>
+    <w:lvl w:ilvl="0" w:tplc="10090001">
+      <w:start w:val="1"/>
+      <w:numFmt w:val="bullet"/>
+      <w:lvlText w:val=""/>
+      <w:lvlJc w:val="left"/>
+      <w:pPr>
+        <w:ind w:left="720" w:hanging="360"/>
+      </w:pPr>
+      <w:rPr>
+        <w:rFonts w:ascii="Symbol" w:hAnsi="Symbol" w:hint="default"/>
+      </w:rPr>
+    </w:lvl>
+    <w:lvl w:ilvl="1" w:tplc="10090003" w:tentative="1">
+      <w:start w:val="1"/>
+      <w:numFmt w:val="bullet"/>
+      <w:lvlText w:val="o"/>
+      <w:lvlJc w:val="left"/>
+      <w:pPr>
+        <w:ind w:left="1440" w:hanging="360"/>
+      </w:pPr>
+      <w:rPr>
+        <w:rFonts w:ascii="Courier New" w:hAnsi="Courier New" w:cs="Courier New" w:hint="default"/>
+      </w:rPr>
+    </w:lvl>
+    <w:lvl w:ilvl="2" w:tplc="10090005" w:tentative="1">
+      <w:start w:val="1"/>
+      <w:numFmt w:val="bullet"/>
+      <w:lvlText w:val=""/>
+      <w:lvlJc w:val="left"/>
+      <w:pPr>
+        <w:ind w:left="2160" w:hanging="360"/>
+      </w:pPr>
+      <w:rPr>
+        <w:rFonts w:ascii="Wingdings" w:hAnsi="Wingdings" w:hint="default"/>
+      </w:rPr>
+    </w:lvl>
+    <w:lvl w:ilvl="3" w:tplc="10090001" w:tentative="1">
+      <w:start w:val="1"/>
+      <w:numFmt w:val="bullet"/>
+      <w:lvlText w:val=""/>
+      <w:lvlJc w:val="left"/>
+      <w:pPr>
+        <w:ind w:left="2880" w:hanging="360"/>
+      </w:pPr>
+      <w:rPr>
+        <w:rFonts w:ascii="Symbol" w:hAnsi="Symbol" w:hint="default"/>
+      </w:rPr>
+    </w:lvl>
+    <w:lvl w:ilvl="4" w:tplc="10090003" w:tentative="1">
+      <w:start w:val="1"/>
+      <w:numFmt w:val="bullet"/>
+      <w:lvlText w:val="o"/>
+      <w:lvlJc w:val="left"/>
+      <w:pPr>
+        <w:ind w:left="3600" w:hanging="360"/>
+      </w:pPr>
+      <w:rPr>
+        <w:rFonts w:ascii="Courier New" w:hAnsi="Courier New" w:cs="Courier New" w:hint="default"/>
+      </w:rPr>
+    </w:lvl>
+    <w:lvl w:ilvl="5" w:tplc="10090005" w:tentative="1">
+      <w:start w:val="1"/>
+      <w:numFmt w:val="bullet"/>
+      <w:lvlText w:val=""/>
+      <w:lvlJc w:val="left"/>
+      <w:pPr>
+        <w:ind w:left="4320" w:hanging="360"/>
+      </w:pPr>
+      <w:rPr>
+        <w:rFonts w:ascii="Wingdings" w:hAnsi="Wingdings" w:hint="default"/>
+      </w:rPr>
+    </w:lvl>
+    <w:lvl w:ilvl="6" w:tplc="10090001" w:tentative="1">
+      <w:start w:val="1"/>
+      <w:numFmt w:val="bullet"/>
+      <w:lvlText w:val=""/>
+      <w:lvlJc w:val="left"/>
+      <w:pPr>
+        <w:ind w:left="5040" w:hanging="360"/>
+      </w:pPr>
+      <w:rPr>
+        <w:rFonts w:ascii="Symbol" w:hAnsi="Symbol" w:hint="default"/>
+      </w:rPr>
+    </w:lvl>
+    <w:lvl w:ilvl="7" w:tplc="10090003" w:tentative="1">
+      <w:start w:val="1"/>
+      <w:numFmt w:val="bullet"/>
+      <w:lvlText w:val="o"/>
+      <w:lvlJc w:val="left"/>
+      <w:pPr>
+        <w:ind w:left="5760" w:hanging="360"/>
+      </w:pPr>
+      <w:rPr>
+        <w:rFonts w:ascii="Courier New" w:hAnsi="Courier New" w:cs="Courier New" w:hint="default"/>
+      </w:rPr>
+    </w:lvl>
+    <w:lvl w:ilvl="8" w:tplc="10090005" w:tentative="1">
+      <w:start w:val="1"/>
+      <w:numFmt w:val="bullet"/>
+      <w:lvlText w:val=""/>
+      <w:lvlJc w:val="left"/>
+      <w:pPr>
+        <w:ind w:left="6480" w:hanging="360"/>
+      </w:pPr>
+      <w:rPr>
+        <w:rFonts w:ascii="Wingdings" w:hAnsi="Wingdings" w:hint="default"/>
+      </w:rPr>
+    </w:lvl>
+  </w:abstractNum>
+  <w:abstractNum w:abstractNumId="54" w15:restartNumberingAfterBreak="0">
     <w:nsid w:val="580B7781"/>
     <w:multiLevelType w:val="multilevel"/>
     <w:tmpl w:val="C026ED7A"/>
@@ -19635,7 +19957,7 @@
       </w:pPr>
     </w:lvl>
   </w:abstractNum>
-  <w:abstractNum w:abstractNumId="54" w15:restartNumberingAfterBreak="0">
+  <w:abstractNum w:abstractNumId="55" w15:restartNumberingAfterBreak="0">
     <w:nsid w:val="5A6925C0"/>
     <w:multiLevelType w:val="multilevel"/>
     <w:tmpl w:val="E9A2B2AE"/>
@@ -19784,7 +20106,7 @@
       </w:rPr>
     </w:lvl>
   </w:abstractNum>
-  <w:abstractNum w:abstractNumId="55" w15:restartNumberingAfterBreak="0">
+  <w:abstractNum w:abstractNumId="56" w15:restartNumberingAfterBreak="0">
     <w:nsid w:val="5B407D17"/>
     <w:multiLevelType w:val="multilevel"/>
     <w:tmpl w:val="54603F68"/>
@@ -19933,7 +20255,7 @@
       </w:rPr>
     </w:lvl>
   </w:abstractNum>
-  <w:abstractNum w:abstractNumId="56" w15:restartNumberingAfterBreak="0">
+  <w:abstractNum w:abstractNumId="57" w15:restartNumberingAfterBreak="0">
     <w:nsid w:val="5C671DCF"/>
     <w:multiLevelType w:val="hybridMultilevel"/>
     <w:tmpl w:val="AC32978A"/>
@@ -20046,7 +20368,7 @@
       </w:rPr>
     </w:lvl>
   </w:abstractNum>
-  <w:abstractNum w:abstractNumId="57" w15:restartNumberingAfterBreak="0">
+  <w:abstractNum w:abstractNumId="58" w15:restartNumberingAfterBreak="0">
     <w:nsid w:val="5FC12B17"/>
     <w:multiLevelType w:val="multilevel"/>
     <w:tmpl w:val="94FAA824"/>
@@ -20195,7 +20517,7 @@
       </w:rPr>
     </w:lvl>
   </w:abstractNum>
-  <w:abstractNum w:abstractNumId="58" w15:restartNumberingAfterBreak="0">
+  <w:abstractNum w:abstractNumId="59" w15:restartNumberingAfterBreak="0">
     <w:nsid w:val="60405302"/>
     <w:multiLevelType w:val="hybridMultilevel"/>
     <w:tmpl w:val="5C06B5EE"/>
@@ -20308,7 +20630,7 @@
       </w:rPr>
     </w:lvl>
   </w:abstractNum>
-  <w:abstractNum w:abstractNumId="59" w15:restartNumberingAfterBreak="0">
+  <w:abstractNum w:abstractNumId="60" w15:restartNumberingAfterBreak="0">
     <w:nsid w:val="60FA2C01"/>
     <w:multiLevelType w:val="multilevel"/>
     <w:tmpl w:val="B8DA15C2"/>
@@ -20457,7 +20779,7 @@
       </w:rPr>
     </w:lvl>
   </w:abstractNum>
-  <w:abstractNum w:abstractNumId="60" w15:restartNumberingAfterBreak="0">
+  <w:abstractNum w:abstractNumId="61" w15:restartNumberingAfterBreak="0">
     <w:nsid w:val="62F46DC6"/>
     <w:multiLevelType w:val="hybridMultilevel"/>
     <w:tmpl w:val="18ACE8B0"/>
@@ -20570,7 +20892,7 @@
       </w:rPr>
     </w:lvl>
   </w:abstractNum>
-  <w:abstractNum w:abstractNumId="61" w15:restartNumberingAfterBreak="0">
+  <w:abstractNum w:abstractNumId="62" w15:restartNumberingAfterBreak="0">
     <w:nsid w:val="634F25B5"/>
     <w:multiLevelType w:val="multilevel"/>
     <w:tmpl w:val="B6E4DA06"/>
@@ -20719,7 +21041,7 @@
       </w:rPr>
     </w:lvl>
   </w:abstractNum>
-  <w:abstractNum w:abstractNumId="62" w15:restartNumberingAfterBreak="0">
+  <w:abstractNum w:abstractNumId="63" w15:restartNumberingAfterBreak="0">
     <w:nsid w:val="66256C88"/>
     <w:multiLevelType w:val="hybridMultilevel"/>
     <w:tmpl w:val="E6B09540"/>
@@ -20832,7 +21154,7 @@
       </w:rPr>
     </w:lvl>
   </w:abstractNum>
-  <w:abstractNum w:abstractNumId="63" w15:restartNumberingAfterBreak="0">
+  <w:abstractNum w:abstractNumId="64" w15:restartNumberingAfterBreak="0">
     <w:nsid w:val="690070B5"/>
     <w:multiLevelType w:val="multilevel"/>
     <w:tmpl w:val="44500D82"/>
@@ -20981,7 +21303,7 @@
       </w:rPr>
     </w:lvl>
   </w:abstractNum>
-  <w:abstractNum w:abstractNumId="64" w15:restartNumberingAfterBreak="0">
+  <w:abstractNum w:abstractNumId="65" w15:restartNumberingAfterBreak="0">
     <w:nsid w:val="70CD3439"/>
     <w:multiLevelType w:val="multilevel"/>
     <w:tmpl w:val="68FCF7DE"/>
@@ -21130,7 +21452,7 @@
       </w:rPr>
     </w:lvl>
   </w:abstractNum>
-  <w:abstractNum w:abstractNumId="65" w15:restartNumberingAfterBreak="0">
+  <w:abstractNum w:abstractNumId="66" w15:restartNumberingAfterBreak="0">
     <w:nsid w:val="71AE72B5"/>
     <w:multiLevelType w:val="hybridMultilevel"/>
     <w:tmpl w:val="BB9A7DD4"/>
@@ -21243,7 +21565,7 @@
       </w:rPr>
     </w:lvl>
   </w:abstractNum>
-  <w:abstractNum w:abstractNumId="66" w15:restartNumberingAfterBreak="0">
+  <w:abstractNum w:abstractNumId="67" w15:restartNumberingAfterBreak="0">
     <w:nsid w:val="76114557"/>
     <w:multiLevelType w:val="hybridMultilevel"/>
     <w:tmpl w:val="86BC4346"/>
@@ -21356,7 +21678,7 @@
       </w:rPr>
     </w:lvl>
   </w:abstractNum>
-  <w:abstractNum w:abstractNumId="67" w15:restartNumberingAfterBreak="0">
+  <w:abstractNum w:abstractNumId="68" w15:restartNumberingAfterBreak="0">
     <w:nsid w:val="76125F7F"/>
     <w:multiLevelType w:val="hybridMultilevel"/>
     <w:tmpl w:val="6DF244C2"/>
@@ -21469,7 +21791,7 @@
       </w:rPr>
     </w:lvl>
   </w:abstractNum>
-  <w:abstractNum w:abstractNumId="68" w15:restartNumberingAfterBreak="0">
+  <w:abstractNum w:abstractNumId="69" w15:restartNumberingAfterBreak="0">
     <w:nsid w:val="79A454E1"/>
     <w:multiLevelType w:val="hybridMultilevel"/>
     <w:tmpl w:val="104EE9B8"/>
@@ -21582,7 +21904,7 @@
       </w:rPr>
     </w:lvl>
   </w:abstractNum>
-  <w:abstractNum w:abstractNumId="69" w15:restartNumberingAfterBreak="0">
+  <w:abstractNum w:abstractNumId="70" w15:restartNumberingAfterBreak="0">
     <w:nsid w:val="7CF16F73"/>
     <w:multiLevelType w:val="hybridMultilevel"/>
     <w:tmpl w:val="B576DD3A"/>
@@ -21695,7 +22017,7 @@
       </w:rPr>
     </w:lvl>
   </w:abstractNum>
-  <w:abstractNum w:abstractNumId="70" w15:restartNumberingAfterBreak="0">
+  <w:abstractNum w:abstractNumId="71" w15:restartNumberingAfterBreak="0">
     <w:nsid w:val="7E636EBF"/>
     <w:multiLevelType w:val="multilevel"/>
     <w:tmpl w:val="CE4A76B6"/>
@@ -21860,7 +22182,7 @@
     <w:abstractNumId w:val="46"/>
   </w:num>
   <w:num w:numId="6" w16cid:durableId="760371848">
-    <w:abstractNumId w:val="58"/>
+    <w:abstractNumId w:val="59"/>
   </w:num>
   <w:num w:numId="7" w16cid:durableId="721249037">
     <w:abstractNumId w:val="41"/>
@@ -21869,10 +22191,10 @@
     <w:abstractNumId w:val="27"/>
   </w:num>
   <w:num w:numId="9" w16cid:durableId="1772166575">
-    <w:abstractNumId w:val="62"/>
+    <w:abstractNumId w:val="63"/>
   </w:num>
   <w:num w:numId="10" w16cid:durableId="124200725">
-    <w:abstractNumId w:val="67"/>
+    <w:abstractNumId w:val="68"/>
   </w:num>
   <w:num w:numId="11" w16cid:durableId="730999470">
     <w:abstractNumId w:val="23"/>
@@ -21884,13 +22206,13 @@
     <w:abstractNumId w:val="43"/>
   </w:num>
   <w:num w:numId="14" w16cid:durableId="107161494">
-    <w:abstractNumId w:val="56"/>
+    <w:abstractNumId w:val="57"/>
   </w:num>
   <w:num w:numId="15" w16cid:durableId="622931791">
     <w:abstractNumId w:val="40"/>
   </w:num>
   <w:num w:numId="16" w16cid:durableId="2006740414">
-    <w:abstractNumId w:val="60"/>
+    <w:abstractNumId w:val="61"/>
   </w:num>
   <w:num w:numId="17" w16cid:durableId="2055613988">
     <w:abstractNumId w:val="47"/>
@@ -21908,7 +22230,7 @@
     <w:abstractNumId w:val="5"/>
   </w:num>
   <w:num w:numId="22" w16cid:durableId="1469125243">
-    <w:abstractNumId w:val="63"/>
+    <w:abstractNumId w:val="64"/>
   </w:num>
   <w:num w:numId="23" w16cid:durableId="1661032755">
     <w:abstractNumId w:val="37"/>
@@ -21920,10 +22242,10 @@
     <w:abstractNumId w:val="33"/>
   </w:num>
   <w:num w:numId="26" w16cid:durableId="1667515695">
-    <w:abstractNumId w:val="70"/>
+    <w:abstractNumId w:val="71"/>
   </w:num>
   <w:num w:numId="27" w16cid:durableId="282418680">
-    <w:abstractNumId w:val="59"/>
+    <w:abstractNumId w:val="60"/>
   </w:num>
   <w:num w:numId="28" w16cid:durableId="687295548">
     <w:abstractNumId w:val="24"/>
@@ -21932,7 +22254,7 @@
     <w:abstractNumId w:val="51"/>
   </w:num>
   <w:num w:numId="30" w16cid:durableId="2058625656">
-    <w:abstractNumId w:val="55"/>
+    <w:abstractNumId w:val="56"/>
   </w:num>
   <w:num w:numId="31" w16cid:durableId="1189637778">
     <w:abstractNumId w:val="14"/>
@@ -21944,7 +22266,7 @@
     <w:abstractNumId w:val="8"/>
   </w:num>
   <w:num w:numId="34" w16cid:durableId="881475932">
-    <w:abstractNumId w:val="54"/>
+    <w:abstractNumId w:val="55"/>
   </w:num>
   <w:num w:numId="35" w16cid:durableId="1749300943">
     <w:abstractNumId w:val="15"/>
@@ -21953,7 +22275,7 @@
     <w:abstractNumId w:val="29"/>
   </w:num>
   <w:num w:numId="37" w16cid:durableId="174268505">
-    <w:abstractNumId w:val="57"/>
+    <w:abstractNumId w:val="58"/>
   </w:num>
   <w:num w:numId="38" w16cid:durableId="1233157849">
     <w:abstractNumId w:val="32"/>
@@ -21962,7 +22284,7 @@
     <w:abstractNumId w:val="13"/>
   </w:num>
   <w:num w:numId="40" w16cid:durableId="1509171495">
-    <w:abstractNumId w:val="61"/>
+    <w:abstractNumId w:val="62"/>
   </w:num>
   <w:num w:numId="41" w16cid:durableId="124469638">
     <w:abstractNumId w:val="21"/>
@@ -21971,7 +22293,7 @@
     <w:abstractNumId w:val="1"/>
   </w:num>
   <w:num w:numId="43" w16cid:durableId="1419012346">
-    <w:abstractNumId w:val="64"/>
+    <w:abstractNumId w:val="65"/>
   </w:num>
   <w:num w:numId="44" w16cid:durableId="1193155707">
     <w:abstractNumId w:val="49"/>
@@ -22025,43 +22347,43 @@
     </w:lvlOverride>
   </w:num>
   <w:num w:numId="53" w16cid:durableId="1865632905">
-    <w:abstractNumId w:val="53"/>
+    <w:abstractNumId w:val="54"/>
     <w:lvlOverride w:ilvl="0">
       <w:startOverride w:val="1"/>
     </w:lvlOverride>
   </w:num>
   <w:num w:numId="54" w16cid:durableId="1606424989">
-    <w:abstractNumId w:val="53"/>
+    <w:abstractNumId w:val="54"/>
     <w:lvlOverride w:ilvl="0">
       <w:startOverride w:val="2"/>
     </w:lvlOverride>
   </w:num>
   <w:num w:numId="55" w16cid:durableId="1961180829">
-    <w:abstractNumId w:val="53"/>
+    <w:abstractNumId w:val="54"/>
     <w:lvlOverride w:ilvl="0">
       <w:startOverride w:val="3"/>
     </w:lvlOverride>
   </w:num>
   <w:num w:numId="56" w16cid:durableId="942885877">
-    <w:abstractNumId w:val="53"/>
+    <w:abstractNumId w:val="54"/>
     <w:lvlOverride w:ilvl="0">
       <w:startOverride w:val="4"/>
     </w:lvlOverride>
   </w:num>
   <w:num w:numId="57" w16cid:durableId="1135561670">
-    <w:abstractNumId w:val="53"/>
+    <w:abstractNumId w:val="54"/>
     <w:lvlOverride w:ilvl="0">
       <w:startOverride w:val="5"/>
     </w:lvlOverride>
   </w:num>
   <w:num w:numId="58" w16cid:durableId="600648453">
-    <w:abstractNumId w:val="53"/>
+    <w:abstractNumId w:val="54"/>
     <w:lvlOverride w:ilvl="0">
       <w:startOverride w:val="6"/>
     </w:lvlOverride>
   </w:num>
   <w:num w:numId="59" w16cid:durableId="1540586508">
-    <w:abstractNumId w:val="53"/>
+    <w:abstractNumId w:val="54"/>
     <w:lvlOverride w:ilvl="0">
       <w:startOverride w:val="7"/>
     </w:lvlOverride>
@@ -22073,10 +22395,10 @@
     <w:abstractNumId w:val="38"/>
   </w:num>
   <w:num w:numId="62" w16cid:durableId="762455545">
-    <w:abstractNumId w:val="66"/>
+    <w:abstractNumId w:val="67"/>
   </w:num>
   <w:num w:numId="63" w16cid:durableId="689915074">
-    <w:abstractNumId w:val="69"/>
+    <w:abstractNumId w:val="70"/>
   </w:num>
   <w:num w:numId="64" w16cid:durableId="1940865458">
     <w:abstractNumId w:val="11"/>
@@ -22118,10 +22440,10 @@
     <w:abstractNumId w:val="45"/>
   </w:num>
   <w:num w:numId="77" w16cid:durableId="1994601267">
-    <w:abstractNumId w:val="65"/>
+    <w:abstractNumId w:val="66"/>
   </w:num>
   <w:num w:numId="78" w16cid:durableId="1808743400">
-    <w:abstractNumId w:val="68"/>
+    <w:abstractNumId w:val="69"/>
   </w:num>
   <w:num w:numId="79" w16cid:durableId="888149209">
     <w:abstractNumId w:val="4"/>
@@ -22140,6 +22462,9 @@
   </w:num>
   <w:num w:numId="84" w16cid:durableId="1266353494">
     <w:abstractNumId w:val="52"/>
+  </w:num>
+  <w:num w:numId="85" w16cid:durableId="263343471">
+    <w:abstractNumId w:val="53"/>
   </w:num>
 </w:numbering>
 </file>
@@ -22593,7 +22918,6 @@
     <w:next w:val="Normal"/>
     <w:link w:val="Heading3Char"/>
     <w:uiPriority w:val="9"/>
-    <w:semiHidden/>
     <w:unhideWhenUsed/>
     <w:qFormat/>
     <w:rsid w:val="00931E95"/>
@@ -22799,7 +23123,6 @@
     <w:basedOn w:val="DefaultParagraphFont"/>
     <w:link w:val="Heading3"/>
     <w:uiPriority w:val="9"/>
-    <w:semiHidden/>
     <w:rsid w:val="00931E95"/>
     <w:rPr>
       <w:rFonts w:eastAsiaTheme="majorEastAsia" w:cstheme="majorBidi"/>
@@ -23276,6 +23599,19 @@
       <w:bCs/>
     </w:rPr>
   </w:style>
+  <w:style w:type="paragraph" w:styleId="TOC3">
+    <w:name w:val="toc 3"/>
+    <w:basedOn w:val="Normal"/>
+    <w:next w:val="Normal"/>
+    <w:autoRedefine/>
+    <w:uiPriority w:val="39"/>
+    <w:unhideWhenUsed/>
+    <w:rsid w:val="00FB7424"/>
+    <w:pPr>
+      <w:spacing w:after="100"/>
+      <w:ind w:left="440"/>
+    </w:pPr>
+  </w:style>
 </w:styles>
 </file>
 
@@ -23724,11 +24060,33 @@
     <b:URL>https://learnmeabitcoin.com/technical/networking/magic-bytes/</b:URL>
     <b:RefOrder>10</b:RefOrder>
   </b:Source>
+  <b:Source>
+    <b:Tag>Gre252</b:Tag>
+    <b:SourceType>InternetSite</b:SourceType>
+    <b:Guid>{C641B3A0-D5E4-48CF-BE62-5B300425B353}</b:Guid>
+    <b:Author>
+      <b:Author>
+        <b:NameList>
+          <b:Person>
+            <b:Last>Walker</b:Last>
+            <b:First>Greg</b:First>
+          </b:Person>
+        </b:NameList>
+      </b:Author>
+    </b:Author>
+    <b:Title>Networking</b:Title>
+    <b:InternetSiteTitle>learnmeabitcoin</b:InternetSiteTitle>
+    <b:Year>2025</b:Year>
+    <b:Month>August</b:Month>
+    <b:Day>27</b:Day>
+    <b:URL>https://learnmeabitcoin.com/technical/networking/#version</b:URL>
+    <b:RefOrder>11</b:RefOrder>
+  </b:Source>
 </b:Sources>
 </file>
 
 <file path=customXml/itemProps1.xml><?xml version="1.0" encoding="utf-8"?>
-<ds:datastoreItem xmlns:ds="http://schemas.openxmlformats.org/officeDocument/2006/customXml" ds:itemID="{EB87A95B-07B4-4D8B-AFD1-B67CD88E3496}">
+<ds:datastoreItem xmlns:ds="http://schemas.openxmlformats.org/officeDocument/2006/customXml" ds:itemID="{BB0C9758-7FA6-470F-A53C-5C893A74EEF5}">
   <ds:schemaRefs>
     <ds:schemaRef ds:uri="http://schemas.openxmlformats.org/officeDocument/2006/bibliography"/>
   </ds:schemaRefs>

</xml_diff>

<commit_message>
3010 Protocol, DONE on report and poerpoint, LEFT with presentation video
</commit_message>
<xml_diff>
--- a/Fall 2025/CYBR3010 Cybersecurity Foundations/Assignments/6 Presentation and Report on Network Protocol Vuln/Network Protocol Research - Bitcoin - Arr Domingo - v01.docx
+++ b/Fall 2025/CYBR3010 Cybersecurity Foundations/Assignments/6 Presentation and Report on Network Protocol Vuln/Network Protocol Research - Bitcoin - Arr Domingo - v01.docx
@@ -300,8 +300,18 @@
           <w:sz w:val="28"/>
           <w:szCs w:val="28"/>
         </w:rPr>
-        <w:t>Sam El-Awour</w:t>
-      </w:r>
+        <w:t>Sam El-</w:t>
+      </w:r>
+      <w:proofErr w:type="spellStart"/>
+      <w:r>
+        <w:rPr>
+          <w:rFonts w:cstheme="minorHAnsi"/>
+          <w:sz w:val="28"/>
+          <w:szCs w:val="28"/>
+        </w:rPr>
+        <w:t>Awour</w:t>
+      </w:r>
+      <w:proofErr w:type="spellEnd"/>
     </w:p>
     <w:sdt>
       <w:sdtPr>
@@ -5194,7 +5204,107 @@
                 <w:szCs w:val="24"/>
                 <w:lang w:eastAsia="en-CA"/>
               </w:rPr>
-              <w:t>Added sendcmpct, cmpctblock, getblocktxn, “blocktxn” messages. Added “MSG_CMPCT_BLOCK” inventory type to “getdata” message.</w:t>
+              <w:t>Added </w:t>
+            </w:r>
+            <w:proofErr w:type="spellStart"/>
+            <w:r>
+              <w:rPr>
+                <w:rFonts w:ascii="Calibri" w:eastAsia="Times New Roman" w:hAnsi="Calibri" w:cs="Calibri"/>
+                <w:sz w:val="24"/>
+                <w:szCs w:val="24"/>
+                <w:lang w:eastAsia="en-CA"/>
+              </w:rPr>
+              <w:t>sendcmpct</w:t>
+            </w:r>
+            <w:proofErr w:type="spellEnd"/>
+            <w:r>
+              <w:rPr>
+                <w:rFonts w:ascii="Calibri" w:eastAsia="Times New Roman" w:hAnsi="Calibri" w:cs="Calibri"/>
+                <w:sz w:val="24"/>
+                <w:szCs w:val="24"/>
+                <w:lang w:eastAsia="en-CA"/>
+              </w:rPr>
+              <w:t>, </w:t>
+            </w:r>
+            <w:proofErr w:type="spellStart"/>
+            <w:r>
+              <w:rPr>
+                <w:rFonts w:ascii="Calibri" w:eastAsia="Times New Roman" w:hAnsi="Calibri" w:cs="Calibri"/>
+                <w:sz w:val="24"/>
+                <w:szCs w:val="24"/>
+                <w:lang w:eastAsia="en-CA"/>
+              </w:rPr>
+              <w:t>cmpctblock</w:t>
+            </w:r>
+            <w:proofErr w:type="spellEnd"/>
+            <w:r>
+              <w:rPr>
+                <w:rFonts w:ascii="Calibri" w:eastAsia="Times New Roman" w:hAnsi="Calibri" w:cs="Calibri"/>
+                <w:sz w:val="24"/>
+                <w:szCs w:val="24"/>
+                <w:lang w:eastAsia="en-CA"/>
+              </w:rPr>
+              <w:t>, </w:t>
+            </w:r>
+            <w:proofErr w:type="spellStart"/>
+            <w:r>
+              <w:rPr>
+                <w:rFonts w:ascii="Calibri" w:eastAsia="Times New Roman" w:hAnsi="Calibri" w:cs="Calibri"/>
+                <w:sz w:val="24"/>
+                <w:szCs w:val="24"/>
+                <w:lang w:eastAsia="en-CA"/>
+              </w:rPr>
+              <w:t>getblocktxn</w:t>
+            </w:r>
+            <w:proofErr w:type="spellEnd"/>
+            <w:r>
+              <w:rPr>
+                <w:rFonts w:ascii="Calibri" w:eastAsia="Times New Roman" w:hAnsi="Calibri" w:cs="Calibri"/>
+                <w:sz w:val="24"/>
+                <w:szCs w:val="24"/>
+                <w:lang w:eastAsia="en-CA"/>
+              </w:rPr>
+              <w:t>, “</w:t>
+            </w:r>
+            <w:proofErr w:type="spellStart"/>
+            <w:r>
+              <w:rPr>
+                <w:rFonts w:ascii="Calibri" w:eastAsia="Times New Roman" w:hAnsi="Calibri" w:cs="Calibri"/>
+                <w:sz w:val="24"/>
+                <w:szCs w:val="24"/>
+                <w:lang w:eastAsia="en-CA"/>
+              </w:rPr>
+              <w:t>blocktxn</w:t>
+            </w:r>
+            <w:proofErr w:type="spellEnd"/>
+            <w:r>
+              <w:rPr>
+                <w:rFonts w:ascii="Calibri" w:eastAsia="Times New Roman" w:hAnsi="Calibri" w:cs="Calibri"/>
+                <w:sz w:val="24"/>
+                <w:szCs w:val="24"/>
+                <w:lang w:eastAsia="en-CA"/>
+              </w:rPr>
+              <w:t>” messages. Added “MSG_CMPCT_BLOCK” inventory type to “</w:t>
+            </w:r>
+            <w:proofErr w:type="spellStart"/>
+            <w:r>
+              <w:rPr>
+                <w:rFonts w:ascii="Calibri" w:eastAsia="Times New Roman" w:hAnsi="Calibri" w:cs="Calibri"/>
+                <w:sz w:val="24"/>
+                <w:szCs w:val="24"/>
+                <w:lang w:eastAsia="en-CA"/>
+              </w:rPr>
+              <w:t>getdata</w:t>
+            </w:r>
+            <w:proofErr w:type="spellEnd"/>
+            <w:r>
+              <w:rPr>
+                <w:rFonts w:ascii="Calibri" w:eastAsia="Times New Roman" w:hAnsi="Calibri" w:cs="Calibri"/>
+                <w:sz w:val="24"/>
+                <w:szCs w:val="24"/>
+                <w:lang w:eastAsia="en-CA"/>
+              </w:rPr>
+              <w:t>” message.</w:t>
             </w:r>
           </w:p>
         </w:tc>
@@ -5303,7 +5413,27 @@
                 <w:szCs w:val="24"/>
                 <w:lang w:eastAsia="en-CA"/>
               </w:rPr>
-              <w:t>Added “feefilter” message. Removed “alert” message system. See Alert System Retirement.</w:t>
+              <w:t>Added “</w:t>
+            </w:r>
+            <w:proofErr w:type="spellStart"/>
+            <w:r>
+              <w:rPr>
+                <w:rFonts w:ascii="Calibri" w:eastAsia="Times New Roman" w:hAnsi="Calibri" w:cs="Calibri"/>
+                <w:sz w:val="24"/>
+                <w:szCs w:val="24"/>
+                <w:lang w:eastAsia="en-CA"/>
+              </w:rPr>
+              <w:t>feefilter</w:t>
+            </w:r>
+            <w:proofErr w:type="spellEnd"/>
+            <w:r>
+              <w:rPr>
+                <w:rFonts w:ascii="Calibri" w:eastAsia="Times New Roman" w:hAnsi="Calibri" w:cs="Calibri"/>
+                <w:sz w:val="24"/>
+                <w:szCs w:val="24"/>
+                <w:lang w:eastAsia="en-CA"/>
+              </w:rPr>
+              <w:t>” message. Removed “alert” message system. See Alert System Retirement.</w:t>
             </w:r>
           </w:p>
         </w:tc>
@@ -5413,7 +5543,27 @@
                 <w:szCs w:val="24"/>
                 <w:lang w:eastAsia="en-CA"/>
               </w:rPr>
-              <w:t>Added “sendheaders” message.</w:t>
+              <w:t>Added “</w:t>
+            </w:r>
+            <w:proofErr w:type="spellStart"/>
+            <w:r>
+              <w:rPr>
+                <w:rFonts w:ascii="Calibri" w:eastAsia="Times New Roman" w:hAnsi="Calibri" w:cs="Calibri"/>
+                <w:sz w:val="24"/>
+                <w:szCs w:val="24"/>
+                <w:lang w:eastAsia="en-CA"/>
+              </w:rPr>
+              <w:t>sendheaders</w:t>
+            </w:r>
+            <w:proofErr w:type="spellEnd"/>
+            <w:r>
+              <w:rPr>
+                <w:rFonts w:ascii="Calibri" w:eastAsia="Times New Roman" w:hAnsi="Calibri" w:cs="Calibri"/>
+                <w:sz w:val="24"/>
+                <w:szCs w:val="24"/>
+                <w:lang w:eastAsia="en-CA"/>
+              </w:rPr>
+              <w:t>” message.</w:t>
             </w:r>
           </w:p>
         </w:tc>
@@ -5633,7 +5783,27 @@
                 <w:szCs w:val="24"/>
                 <w:lang w:eastAsia="en-CA"/>
               </w:rPr>
-              <w:t>Send multiple “inv” messages in response to a “mempool” message if necessary and added “reject” message.</w:t>
+              <w:t>Send multiple “inv” messages in response to a “</w:t>
+            </w:r>
+            <w:proofErr w:type="spellStart"/>
+            <w:r>
+              <w:rPr>
+                <w:rFonts w:ascii="Calibri" w:eastAsia="Times New Roman" w:hAnsi="Calibri" w:cs="Calibri"/>
+                <w:sz w:val="24"/>
+                <w:szCs w:val="24"/>
+                <w:lang w:eastAsia="en-CA"/>
+              </w:rPr>
+              <w:t>mempool</w:t>
+            </w:r>
+            <w:proofErr w:type="spellEnd"/>
+            <w:r>
+              <w:rPr>
+                <w:rFonts w:ascii="Calibri" w:eastAsia="Times New Roman" w:hAnsi="Calibri" w:cs="Calibri"/>
+                <w:sz w:val="24"/>
+                <w:szCs w:val="24"/>
+                <w:lang w:eastAsia="en-CA"/>
+              </w:rPr>
+              <w:t>” message if necessary and added “reject” message.</w:t>
             </w:r>
           </w:p>
         </w:tc>
@@ -5742,7 +5912,127 @@
                 <w:szCs w:val="24"/>
                 <w:lang w:eastAsia="en-CA"/>
               </w:rPr>
-              <w:t>Added “notfound” message. Added “filterload” message. Added “filteradd” message. Added “filterclear” message. Added “merkleblock” message and added relay field to “version” message. Added “MSG_FILTERED_BLOCK” inventory type to “getdata” message.</w:t>
+              <w:t>Added “</w:t>
+            </w:r>
+            <w:proofErr w:type="spellStart"/>
+            <w:r>
+              <w:rPr>
+                <w:rFonts w:ascii="Calibri" w:eastAsia="Times New Roman" w:hAnsi="Calibri" w:cs="Calibri"/>
+                <w:sz w:val="24"/>
+                <w:szCs w:val="24"/>
+                <w:lang w:eastAsia="en-CA"/>
+              </w:rPr>
+              <w:t>notfound</w:t>
+            </w:r>
+            <w:proofErr w:type="spellEnd"/>
+            <w:r>
+              <w:rPr>
+                <w:rFonts w:ascii="Calibri" w:eastAsia="Times New Roman" w:hAnsi="Calibri" w:cs="Calibri"/>
+                <w:sz w:val="24"/>
+                <w:szCs w:val="24"/>
+                <w:lang w:eastAsia="en-CA"/>
+              </w:rPr>
+              <w:t>” message. Added “</w:t>
+            </w:r>
+            <w:proofErr w:type="spellStart"/>
+            <w:r>
+              <w:rPr>
+                <w:rFonts w:ascii="Calibri" w:eastAsia="Times New Roman" w:hAnsi="Calibri" w:cs="Calibri"/>
+                <w:sz w:val="24"/>
+                <w:szCs w:val="24"/>
+                <w:lang w:eastAsia="en-CA"/>
+              </w:rPr>
+              <w:t>filterload</w:t>
+            </w:r>
+            <w:proofErr w:type="spellEnd"/>
+            <w:r>
+              <w:rPr>
+                <w:rFonts w:ascii="Calibri" w:eastAsia="Times New Roman" w:hAnsi="Calibri" w:cs="Calibri"/>
+                <w:sz w:val="24"/>
+                <w:szCs w:val="24"/>
+                <w:lang w:eastAsia="en-CA"/>
+              </w:rPr>
+              <w:t>” message. Added “</w:t>
+            </w:r>
+            <w:proofErr w:type="spellStart"/>
+            <w:r>
+              <w:rPr>
+                <w:rFonts w:ascii="Calibri" w:eastAsia="Times New Roman" w:hAnsi="Calibri" w:cs="Calibri"/>
+                <w:sz w:val="24"/>
+                <w:szCs w:val="24"/>
+                <w:lang w:eastAsia="en-CA"/>
+              </w:rPr>
+              <w:t>filteradd</w:t>
+            </w:r>
+            <w:proofErr w:type="spellEnd"/>
+            <w:r>
+              <w:rPr>
+                <w:rFonts w:ascii="Calibri" w:eastAsia="Times New Roman" w:hAnsi="Calibri" w:cs="Calibri"/>
+                <w:sz w:val="24"/>
+                <w:szCs w:val="24"/>
+                <w:lang w:eastAsia="en-CA"/>
+              </w:rPr>
+              <w:t>” message. Added “</w:t>
+            </w:r>
+            <w:proofErr w:type="spellStart"/>
+            <w:r>
+              <w:rPr>
+                <w:rFonts w:ascii="Calibri" w:eastAsia="Times New Roman" w:hAnsi="Calibri" w:cs="Calibri"/>
+                <w:sz w:val="24"/>
+                <w:szCs w:val="24"/>
+                <w:lang w:eastAsia="en-CA"/>
+              </w:rPr>
+              <w:t>filterclear</w:t>
+            </w:r>
+            <w:proofErr w:type="spellEnd"/>
+            <w:r>
+              <w:rPr>
+                <w:rFonts w:ascii="Calibri" w:eastAsia="Times New Roman" w:hAnsi="Calibri" w:cs="Calibri"/>
+                <w:sz w:val="24"/>
+                <w:szCs w:val="24"/>
+                <w:lang w:eastAsia="en-CA"/>
+              </w:rPr>
+              <w:t>” message. Added “</w:t>
+            </w:r>
+            <w:proofErr w:type="spellStart"/>
+            <w:r>
+              <w:rPr>
+                <w:rFonts w:ascii="Calibri" w:eastAsia="Times New Roman" w:hAnsi="Calibri" w:cs="Calibri"/>
+                <w:sz w:val="24"/>
+                <w:szCs w:val="24"/>
+                <w:lang w:eastAsia="en-CA"/>
+              </w:rPr>
+              <w:t>merkleblock</w:t>
+            </w:r>
+            <w:proofErr w:type="spellEnd"/>
+            <w:r>
+              <w:rPr>
+                <w:rFonts w:ascii="Calibri" w:eastAsia="Times New Roman" w:hAnsi="Calibri" w:cs="Calibri"/>
+                <w:sz w:val="24"/>
+                <w:szCs w:val="24"/>
+                <w:lang w:eastAsia="en-CA"/>
+              </w:rPr>
+              <w:t>” message and added relay field to “version” message. Added “MSG_FILTERED_BLOCK” inventory type to “</w:t>
+            </w:r>
+            <w:proofErr w:type="spellStart"/>
+            <w:r>
+              <w:rPr>
+                <w:rFonts w:ascii="Calibri" w:eastAsia="Times New Roman" w:hAnsi="Calibri" w:cs="Calibri"/>
+                <w:sz w:val="24"/>
+                <w:szCs w:val="24"/>
+                <w:lang w:eastAsia="en-CA"/>
+              </w:rPr>
+              <w:t>getdata</w:t>
+            </w:r>
+            <w:proofErr w:type="spellEnd"/>
+            <w:r>
+              <w:rPr>
+                <w:rFonts w:ascii="Calibri" w:eastAsia="Times New Roman" w:hAnsi="Calibri" w:cs="Calibri"/>
+                <w:sz w:val="24"/>
+                <w:szCs w:val="24"/>
+                <w:lang w:eastAsia="en-CA"/>
+              </w:rPr>
+              <w:t>” message.</w:t>
             </w:r>
           </w:p>
         </w:tc>
@@ -5851,7 +6141,47 @@
                 <w:szCs w:val="24"/>
                 <w:lang w:eastAsia="en-CA"/>
               </w:rPr>
-              <w:t>Added “mempool” message. Extended “getdata” message to allow download of memory pool transactions.</w:t>
+              <w:t>Added “</w:t>
+            </w:r>
+            <w:proofErr w:type="spellStart"/>
+            <w:r>
+              <w:rPr>
+                <w:rFonts w:ascii="Calibri" w:eastAsia="Times New Roman" w:hAnsi="Calibri" w:cs="Calibri"/>
+                <w:sz w:val="24"/>
+                <w:szCs w:val="24"/>
+                <w:lang w:eastAsia="en-CA"/>
+              </w:rPr>
+              <w:t>mempool</w:t>
+            </w:r>
+            <w:proofErr w:type="spellEnd"/>
+            <w:r>
+              <w:rPr>
+                <w:rFonts w:ascii="Calibri" w:eastAsia="Times New Roman" w:hAnsi="Calibri" w:cs="Calibri"/>
+                <w:sz w:val="24"/>
+                <w:szCs w:val="24"/>
+                <w:lang w:eastAsia="en-CA"/>
+              </w:rPr>
+              <w:t>” message. Extended “</w:t>
+            </w:r>
+            <w:proofErr w:type="spellStart"/>
+            <w:r>
+              <w:rPr>
+                <w:rFonts w:ascii="Calibri" w:eastAsia="Times New Roman" w:hAnsi="Calibri" w:cs="Calibri"/>
+                <w:sz w:val="24"/>
+                <w:szCs w:val="24"/>
+                <w:lang w:eastAsia="en-CA"/>
+              </w:rPr>
+              <w:t>getdata</w:t>
+            </w:r>
+            <w:proofErr w:type="spellEnd"/>
+            <w:r>
+              <w:rPr>
+                <w:rFonts w:ascii="Calibri" w:eastAsia="Times New Roman" w:hAnsi="Calibri" w:cs="Calibri"/>
+                <w:sz w:val="24"/>
+                <w:szCs w:val="24"/>
+                <w:lang w:eastAsia="en-CA"/>
+              </w:rPr>
+              <w:t>” message to allow download of memory pool transactions.</w:t>
             </w:r>
           </w:p>
         </w:tc>
@@ -6180,7 +6510,27 @@
                 <w:szCs w:val="24"/>
                 <w:lang w:eastAsia="en-CA"/>
               </w:rPr>
-              <w:t>Added “getheaders” message and “headers” message.</w:t>
+              <w:t>Added “</w:t>
+            </w:r>
+            <w:proofErr w:type="spellStart"/>
+            <w:r>
+              <w:rPr>
+                <w:rFonts w:ascii="Calibri" w:eastAsia="Times New Roman" w:hAnsi="Calibri" w:cs="Calibri"/>
+                <w:sz w:val="24"/>
+                <w:szCs w:val="24"/>
+                <w:lang w:eastAsia="en-CA"/>
+              </w:rPr>
+              <w:t>getheaders</w:t>
+            </w:r>
+            <w:proofErr w:type="spellEnd"/>
+            <w:r>
+              <w:rPr>
+                <w:rFonts w:ascii="Calibri" w:eastAsia="Times New Roman" w:hAnsi="Calibri" w:cs="Calibri"/>
+                <w:sz w:val="24"/>
+                <w:szCs w:val="24"/>
+                <w:lang w:eastAsia="en-CA"/>
+              </w:rPr>
+              <w:t>” message and “headers” message.</w:t>
             </w:r>
           </w:p>
         </w:tc>
@@ -6291,7 +6641,27 @@
                   <w:szCs w:val="24"/>
                   <w:lang w:eastAsia="en-CA"/>
                 </w:rPr>
-                <w:t>Added time field to “addr” message.</w:t>
+                <w:t>Added time field to “</w:t>
+              </w:r>
+              <w:proofErr w:type="spellStart"/>
+              <w:r>
+                <w:rPr>
+                  <w:rFonts w:ascii="Calibri" w:eastAsia="Times New Roman" w:hAnsi="Calibri" w:cs="Calibri"/>
+                  <w:sz w:val="24"/>
+                  <w:szCs w:val="24"/>
+                  <w:lang w:eastAsia="en-CA"/>
+                </w:rPr>
+                <w:t>addr</w:t>
+              </w:r>
+              <w:proofErr w:type="spellEnd"/>
+              <w:r>
+                <w:rPr>
+                  <w:rFonts w:ascii="Calibri" w:eastAsia="Times New Roman" w:hAnsi="Calibri" w:cs="Calibri"/>
+                  <w:sz w:val="24"/>
+                  <w:szCs w:val="24"/>
+                  <w:lang w:eastAsia="en-CA"/>
+                </w:rPr>
+                <w:t>” message.</w:t>
               </w:r>
             </w:hyperlink>
           </w:p>
@@ -6512,7 +6882,27 @@
                 <w:szCs w:val="24"/>
                 <w:lang w:eastAsia="en-CA"/>
               </w:rPr>
-              <w:t>Added checksum field to message headers, added “verack” message, and added starting height field to “version” message.</w:t>
+              <w:t>Added checksum field to message headers, added “</w:t>
+            </w:r>
+            <w:proofErr w:type="spellStart"/>
+            <w:r>
+              <w:rPr>
+                <w:rFonts w:ascii="Calibri" w:eastAsia="Times New Roman" w:hAnsi="Calibri" w:cs="Calibri"/>
+                <w:sz w:val="24"/>
+                <w:szCs w:val="24"/>
+                <w:lang w:eastAsia="en-CA"/>
+              </w:rPr>
+              <w:t>verack</w:t>
+            </w:r>
+            <w:proofErr w:type="spellEnd"/>
+            <w:r>
+              <w:rPr>
+                <w:rFonts w:ascii="Calibri" w:eastAsia="Times New Roman" w:hAnsi="Calibri" w:cs="Calibri"/>
+                <w:sz w:val="24"/>
+                <w:szCs w:val="24"/>
+                <w:lang w:eastAsia="en-CA"/>
+              </w:rPr>
+              <w:t>” message, and added starting height field to “version” message.</w:t>
             </w:r>
           </w:p>
         </w:tc>
@@ -6622,7 +7012,27 @@
                   <w:szCs w:val="24"/>
                   <w:lang w:eastAsia="en-CA"/>
                 </w:rPr>
-                <w:t>Added transmitter IP address fields, nonce, and User Agent (subVer) to “version” message.</w:t>
+                <w:t>Added transmitter IP address fields, nonce, and User Agent (</w:t>
+              </w:r>
+              <w:proofErr w:type="spellStart"/>
+              <w:r>
+                <w:rPr>
+                  <w:rFonts w:ascii="Calibri" w:eastAsia="Times New Roman" w:hAnsi="Calibri" w:cs="Calibri"/>
+                  <w:sz w:val="24"/>
+                  <w:szCs w:val="24"/>
+                  <w:lang w:eastAsia="en-CA"/>
+                </w:rPr>
+                <w:t>subVer</w:t>
+              </w:r>
+              <w:proofErr w:type="spellEnd"/>
+              <w:r>
+                <w:rPr>
+                  <w:rFonts w:ascii="Calibri" w:eastAsia="Times New Roman" w:hAnsi="Calibri" w:cs="Calibri"/>
+                  <w:sz w:val="24"/>
+                  <w:szCs w:val="24"/>
+                  <w:lang w:eastAsia="en-CA"/>
+                </w:rPr>
+                <w:t>) to “version” message.</w:t>
               </w:r>
             </w:hyperlink>
           </w:p>
@@ -7618,7 +8028,25 @@
           <w:szCs w:val="24"/>
           <w:lang w:val="en-US"/>
         </w:rPr>
-        <w:t>The default TCP port for the Bitcoin testnet.</w:t>
+        <w:t xml:space="preserve">The default TCP port for the Bitcoin </w:t>
+      </w:r>
+      <w:proofErr w:type="spellStart"/>
+      <w:r>
+        <w:rPr>
+          <w:sz w:val="24"/>
+          <w:szCs w:val="24"/>
+          <w:lang w:val="en-US"/>
+        </w:rPr>
+        <w:t>testnet</w:t>
+      </w:r>
+      <w:proofErr w:type="spellEnd"/>
+      <w:r>
+        <w:rPr>
+          <w:sz w:val="24"/>
+          <w:szCs w:val="24"/>
+          <w:lang w:val="en-US"/>
+        </w:rPr>
+        <w:t>.</w:t>
       </w:r>
     </w:p>
     <w:p>
@@ -7658,7 +8086,25 @@
           <w:szCs w:val="24"/>
           <w:lang w:val="en-US"/>
         </w:rPr>
-        <w:t>The default TCP port for the Bitcoin regtest (regression testing) network.</w:t>
+        <w:t xml:space="preserve">The default TCP port for the Bitcoin </w:t>
+      </w:r>
+      <w:proofErr w:type="spellStart"/>
+      <w:r>
+        <w:rPr>
+          <w:sz w:val="24"/>
+          <w:szCs w:val="24"/>
+          <w:lang w:val="en-US"/>
+        </w:rPr>
+        <w:t>regtest</w:t>
+      </w:r>
+      <w:proofErr w:type="spellEnd"/>
+      <w:r>
+        <w:rPr>
+          <w:sz w:val="24"/>
+          <w:szCs w:val="24"/>
+          <w:lang w:val="en-US"/>
+        </w:rPr>
+        <w:t xml:space="preserve"> (regression testing) network.</w:t>
       </w:r>
     </w:p>
     <w:p>
@@ -7698,23 +8144,7 @@
           <w:szCs w:val="24"/>
           <w:lang w:val="en-US"/>
         </w:rPr>
-        <w:t>The default TCP port for the Bitcoin Core JS</w:t>
-      </w:r>
-      <w:r>
-        <w:rPr>
-          <w:sz w:val="24"/>
-          <w:szCs w:val="24"/>
-          <w:lang w:val="en-US"/>
-        </w:rPr>
-        <w:t xml:space="preserve"> </w:t>
-      </w:r>
-      <w:r>
-        <w:rPr>
-          <w:sz w:val="24"/>
-          <w:szCs w:val="24"/>
-          <w:lang w:val="en-US"/>
-        </w:rPr>
-        <w:t>ON-RPC (Remote Procedure Call) interface, used for local or authenticated remote control of the node.</w:t>
+        <w:t>The default TCP port for the Bitcoin Core JSON-RPC (Remote Procedure Call) interface, used for local or authenticated remote control of the node.</w:t>
       </w:r>
     </w:p>
     <w:p>
@@ -8213,7 +8643,23 @@
           <w:szCs w:val="24"/>
           <w:lang w:val="en-US"/>
         </w:rPr>
-        <w:t xml:space="preserve"> advertised in the version message allow nodes to choose compatible peers.</w:t>
+        <w:t xml:space="preserve"> advertised in the version message </w:t>
+      </w:r>
+      <w:r>
+        <w:rPr>
+          <w:sz w:val="24"/>
+          <w:szCs w:val="24"/>
+          <w:lang w:val="en-US"/>
+        </w:rPr>
+        <w:t xml:space="preserve">that </w:t>
+      </w:r>
+      <w:r>
+        <w:rPr>
+          <w:sz w:val="24"/>
+          <w:szCs w:val="24"/>
+          <w:lang w:val="en-US"/>
+        </w:rPr>
+        <w:t>allow nodes to choose compatible peers.</w:t>
       </w:r>
     </w:p>
     <w:p>
@@ -8357,7 +8803,25 @@
           <w:szCs w:val="24"/>
           <w:lang w:val="en-US"/>
         </w:rPr>
-        <w:t>Supports Segregated Witness (SegWit)</w:t>
+        <w:t>Supports Segregated Witness (</w:t>
+      </w:r>
+      <w:proofErr w:type="spellStart"/>
+      <w:r>
+        <w:rPr>
+          <w:sz w:val="24"/>
+          <w:szCs w:val="24"/>
+          <w:lang w:val="en-US"/>
+        </w:rPr>
+        <w:t>SegWit</w:t>
+      </w:r>
+      <w:proofErr w:type="spellEnd"/>
+      <w:r>
+        <w:rPr>
+          <w:sz w:val="24"/>
+          <w:szCs w:val="24"/>
+          <w:lang w:val="en-US"/>
+        </w:rPr>
+        <w:t>)</w:t>
       </w:r>
     </w:p>
     <w:p>
@@ -8416,7 +8880,23 @@
           <w:szCs w:val="24"/>
         </w:rPr>
         <w:lastRenderedPageBreak/>
-        <w:t>Segregated Witness (SegWit) Option</w:t>
+        <w:t>Segregated Witness (</w:t>
+      </w:r>
+      <w:proofErr w:type="spellStart"/>
+      <w:r>
+        <w:rPr>
+          <w:sz w:val="24"/>
+          <w:szCs w:val="24"/>
+        </w:rPr>
+        <w:t>SegWit</w:t>
+      </w:r>
+      <w:proofErr w:type="spellEnd"/>
+      <w:r>
+        <w:rPr>
+          <w:sz w:val="24"/>
+          <w:szCs w:val="24"/>
+        </w:rPr>
+        <w:t>) Option</w:t>
       </w:r>
       <w:r>
         <w:rPr>
@@ -8486,7 +8966,23 @@
           <w:sz w:val="24"/>
           <w:szCs w:val="24"/>
         </w:rPr>
-        <w:t>Nodes that don’t support SegWit can still operate but won’t validate witness data.</w:t>
+        <w:t xml:space="preserve">Nodes that don’t support </w:t>
+      </w:r>
+      <w:proofErr w:type="spellStart"/>
+      <w:r>
+        <w:rPr>
+          <w:sz w:val="24"/>
+          <w:szCs w:val="24"/>
+        </w:rPr>
+        <w:t>SegWit</w:t>
+      </w:r>
+      <w:proofErr w:type="spellEnd"/>
+      <w:r>
+        <w:rPr>
+          <w:sz w:val="24"/>
+          <w:szCs w:val="24"/>
+        </w:rPr>
+        <w:t xml:space="preserve"> can still operate but won’t validate witness data.</w:t>
       </w:r>
     </w:p>
     <w:p>
@@ -8599,8 +9095,18 @@
           <w:szCs w:val="24"/>
           <w:lang w:val="en-US"/>
         </w:rPr>
-        <w:t>Request: getdata</w:t>
-      </w:r>
+        <w:t xml:space="preserve">Request: </w:t>
+      </w:r>
+      <w:proofErr w:type="spellStart"/>
+      <w:r>
+        <w:rPr>
+          <w:sz w:val="24"/>
+          <w:szCs w:val="24"/>
+          <w:lang w:val="en-US"/>
+        </w:rPr>
+        <w:t>getdata</w:t>
+      </w:r>
+      <w:proofErr w:type="spellEnd"/>
     </w:p>
     <w:p>
       <w:pPr>
@@ -8623,7 +9129,25 @@
           <w:szCs w:val="24"/>
           <w:lang w:val="en-US"/>
         </w:rPr>
-        <w:t>Response: tx or block</w:t>
+        <w:t xml:space="preserve">Response: </w:t>
+      </w:r>
+      <w:proofErr w:type="spellStart"/>
+      <w:r>
+        <w:rPr>
+          <w:sz w:val="24"/>
+          <w:szCs w:val="24"/>
+          <w:lang w:val="en-US"/>
+        </w:rPr>
+        <w:t>tx</w:t>
+      </w:r>
+      <w:proofErr w:type="spellEnd"/>
+      <w:r>
+        <w:rPr>
+          <w:sz w:val="24"/>
+          <w:szCs w:val="24"/>
+          <w:lang w:val="en-US"/>
+        </w:rPr>
+        <w:t xml:space="preserve"> or block</w:t>
       </w:r>
     </w:p>
     <w:p>
@@ -8708,7 +9232,7 @@
       </w:tblPr>
       <w:tblGrid>
         <w:gridCol w:w="1838"/>
-        <w:gridCol w:w="1965"/>
+        <w:gridCol w:w="2995"/>
         <w:gridCol w:w="3144"/>
       </w:tblGrid>
       <w:tr>
@@ -8852,6 +9376,7 @@
                 <w:szCs w:val="24"/>
               </w:rPr>
             </w:pPr>
+            <w:proofErr w:type="spellStart"/>
             <w:r>
               <w:rPr>
                 <w:rStyle w:val="HTMLCode"/>
@@ -8859,7 +9384,35 @@
                 <w:sz w:val="24"/>
                 <w:szCs w:val="24"/>
               </w:rPr>
-              <w:t>verack</w:t>
+              <w:t>V</w:t>
+            </w:r>
+            <w:r>
+              <w:rPr>
+                <w:rStyle w:val="HTMLCode"/>
+                <w:rFonts w:asciiTheme="minorHAnsi" w:eastAsiaTheme="majorEastAsia" w:hAnsiTheme="minorHAnsi" w:cstheme="minorHAnsi"/>
+                <w:sz w:val="24"/>
+                <w:szCs w:val="24"/>
+              </w:rPr>
+              <w:t>erack</w:t>
+            </w:r>
+            <w:proofErr w:type="spellEnd"/>
+            <w:r>
+              <w:rPr>
+                <w:rStyle w:val="HTMLCode"/>
+                <w:rFonts w:asciiTheme="minorHAnsi" w:eastAsiaTheme="majorEastAsia" w:hAnsiTheme="minorHAnsi" w:cstheme="minorHAnsi"/>
+                <w:sz w:val="24"/>
+                <w:szCs w:val="24"/>
+              </w:rPr>
+              <w:t xml:space="preserve"> </w:t>
+            </w:r>
+            <w:r>
+              <w:rPr>
+                <w:rStyle w:val="HTMLCode"/>
+                <w:rFonts w:asciiTheme="minorHAnsi" w:eastAsiaTheme="majorEastAsia" w:hAnsiTheme="minorHAnsi" w:cstheme="minorHAnsi"/>
+                <w:sz w:val="24"/>
+                <w:szCs w:val="24"/>
+              </w:rPr>
+              <w:t>(version acknowledge)</w:t>
             </w:r>
           </w:p>
         </w:tc>
@@ -8990,6 +9543,7 @@
                 <w:szCs w:val="24"/>
               </w:rPr>
             </w:pPr>
+            <w:proofErr w:type="spellStart"/>
             <w:r>
               <w:rPr>
                 <w:rStyle w:val="HTMLCode"/>
@@ -8999,6 +9553,7 @@
               </w:rPr>
               <w:t>getaddr</w:t>
             </w:r>
+            <w:proofErr w:type="spellEnd"/>
           </w:p>
         </w:tc>
         <w:tc>
@@ -9016,6 +9571,7 @@
                 <w:szCs w:val="24"/>
               </w:rPr>
             </w:pPr>
+            <w:proofErr w:type="spellStart"/>
             <w:r>
               <w:rPr>
                 <w:rStyle w:val="HTMLCode"/>
@@ -9025,6 +9581,7 @@
               </w:rPr>
               <w:t>addr</w:t>
             </w:r>
+            <w:proofErr w:type="spellEnd"/>
             <w:r>
               <w:rPr>
                 <w:rFonts w:cstheme="minorHAnsi"/>
@@ -9089,6 +9646,7 @@
                 <w:szCs w:val="24"/>
               </w:rPr>
             </w:pPr>
+            <w:proofErr w:type="spellStart"/>
             <w:r>
               <w:rPr>
                 <w:rStyle w:val="HTMLCode"/>
@@ -9098,6 +9656,7 @@
               </w:rPr>
               <w:t>getdata</w:t>
             </w:r>
+            <w:proofErr w:type="spellEnd"/>
           </w:p>
         </w:tc>
         <w:tc>
@@ -9115,6 +9674,7 @@
                 <w:szCs w:val="24"/>
               </w:rPr>
             </w:pPr>
+            <w:proofErr w:type="spellStart"/>
             <w:r>
               <w:rPr>
                 <w:rStyle w:val="HTMLCode"/>
@@ -9124,6 +9684,7 @@
               </w:rPr>
               <w:t>tx</w:t>
             </w:r>
+            <w:proofErr w:type="spellEnd"/>
             <w:r>
               <w:rPr>
                 <w:rFonts w:cstheme="minorHAnsi"/>
@@ -9205,6 +9766,7 @@
                 <w:szCs w:val="24"/>
               </w:rPr>
             </w:pPr>
+            <w:proofErr w:type="spellStart"/>
             <w:r>
               <w:rPr>
                 <w:rStyle w:val="HTMLCode"/>
@@ -9215,6 +9777,7 @@
               <w:lastRenderedPageBreak/>
               <w:t>getblocks</w:t>
             </w:r>
+            <w:proofErr w:type="spellEnd"/>
           </w:p>
         </w:tc>
         <w:tc>
@@ -9288,6 +9851,7 @@
                 <w:szCs w:val="24"/>
               </w:rPr>
             </w:pPr>
+            <w:proofErr w:type="spellStart"/>
             <w:r>
               <w:rPr>
                 <w:rStyle w:val="HTMLCode"/>
@@ -9297,6 +9861,7 @@
               </w:rPr>
               <w:t>getheaders</w:t>
             </w:r>
+            <w:proofErr w:type="spellEnd"/>
           </w:p>
         </w:tc>
         <w:tc>
@@ -9370,6 +9935,7 @@
                 <w:szCs w:val="24"/>
               </w:rPr>
             </w:pPr>
+            <w:proofErr w:type="spellStart"/>
             <w:r>
               <w:rPr>
                 <w:rStyle w:val="HTMLCode"/>
@@ -9379,6 +9945,7 @@
               </w:rPr>
               <w:t>mempool</w:t>
             </w:r>
+            <w:proofErr w:type="spellEnd"/>
           </w:p>
         </w:tc>
         <w:tc>
@@ -9462,7 +10029,25 @@
           <w:lang w:val="en-US"/>
         </w:rPr>
         <w:tab/>
-        <w:t xml:space="preserve">On the other hand, there is also error and negative response such as “notfound” message. This is used </w:t>
+        <w:t>On the other hand, there is also error and negative response such as “</w:t>
+      </w:r>
+      <w:proofErr w:type="spellStart"/>
+      <w:r>
+        <w:rPr>
+          <w:sz w:val="24"/>
+          <w:szCs w:val="24"/>
+          <w:lang w:val="en-US"/>
+        </w:rPr>
+        <w:t>notfound</w:t>
+      </w:r>
+      <w:proofErr w:type="spellEnd"/>
+      <w:r>
+        <w:rPr>
+          <w:sz w:val="24"/>
+          <w:szCs w:val="24"/>
+          <w:lang w:val="en-US"/>
+        </w:rPr>
+        <w:t xml:space="preserve">” message. This is used </w:t>
       </w:r>
       <w:r>
         <w:rPr>
@@ -9522,7 +10107,25 @@
           <w:szCs w:val="24"/>
           <w:lang w:val="en-US"/>
         </w:rPr>
-        <w:t>Request: getdata (block hash)</w:t>
+        <w:t xml:space="preserve">Request: </w:t>
+      </w:r>
+      <w:proofErr w:type="spellStart"/>
+      <w:r>
+        <w:rPr>
+          <w:sz w:val="24"/>
+          <w:szCs w:val="24"/>
+          <w:lang w:val="en-US"/>
+        </w:rPr>
+        <w:t>getdata</w:t>
+      </w:r>
+      <w:proofErr w:type="spellEnd"/>
+      <w:r>
+        <w:rPr>
+          <w:sz w:val="24"/>
+          <w:szCs w:val="24"/>
+          <w:lang w:val="en-US"/>
+        </w:rPr>
+        <w:t xml:space="preserve"> (block hash)</w:t>
       </w:r>
     </w:p>
     <w:p>
@@ -9546,8 +10149,18 @@
           <w:szCs w:val="24"/>
           <w:lang w:val="en-US"/>
         </w:rPr>
-        <w:t>Response: notfound</w:t>
-      </w:r>
+        <w:t xml:space="preserve">Response: </w:t>
+      </w:r>
+      <w:proofErr w:type="spellStart"/>
+      <w:r>
+        <w:rPr>
+          <w:sz w:val="24"/>
+          <w:szCs w:val="24"/>
+          <w:lang w:val="en-US"/>
+        </w:rPr>
+        <w:t>notfound</w:t>
+      </w:r>
+      <w:proofErr w:type="spellEnd"/>
     </w:p>
     <w:p>
       <w:pPr>
@@ -9621,15 +10234,7 @@
           <w:szCs w:val="24"/>
           <w:lang w:val="en-US"/>
         </w:rPr>
-        <w:t>A message is a</w:t>
-      </w:r>
-      <w:r>
-        <w:rPr>
-          <w:sz w:val="24"/>
-          <w:szCs w:val="24"/>
-          <w:lang w:val="en-US"/>
-        </w:rPr>
-        <w:t xml:space="preserve"> structured piece of data that Bitcoin nodes send to each other over the network. They all have the same format</w:t>
+        <w:t>A message is a structured piece of data that Bitcoin nodes send to each other over the network. They all have the same format</w:t>
       </w:r>
       <w:r>
         <w:rPr>
@@ -10194,7 +10799,23 @@
           <w:lang w:eastAsia="en-CA"/>
         </w:rPr>
         <w:tab/>
-        <w:t>“tx”</w:t>
+        <w:t>“</w:t>
+      </w:r>
+      <w:proofErr w:type="spellStart"/>
+      <w:r>
+        <w:rPr>
+          <w:rFonts w:eastAsia="Times New Roman"/>
+          <w:lang w:eastAsia="en-CA"/>
+        </w:rPr>
+        <w:t>tx</w:t>
+      </w:r>
+      <w:proofErr w:type="spellEnd"/>
+      <w:r>
+        <w:rPr>
+          <w:rFonts w:eastAsia="Times New Roman"/>
+          <w:lang w:eastAsia="en-CA"/>
+        </w:rPr>
+        <w:t>”</w:t>
       </w:r>
       <w:r>
         <w:rPr>
@@ -10231,7 +10852,27 @@
           <w:lang w:eastAsia="en-CA"/>
         </w:rPr>
         <w:tab/>
-        <w:t>A “tx”</w:t>
+        <w:t>A “</w:t>
+      </w:r>
+      <w:proofErr w:type="spellStart"/>
+      <w:r>
+        <w:rPr>
+          <w:rFonts w:eastAsia="Times New Roman" w:cstheme="minorHAnsi"/>
+          <w:sz w:val="24"/>
+          <w:szCs w:val="24"/>
+          <w:lang w:eastAsia="en-CA"/>
+        </w:rPr>
+        <w:t>tx</w:t>
+      </w:r>
+      <w:proofErr w:type="spellEnd"/>
+      <w:r>
+        <w:rPr>
+          <w:rFonts w:eastAsia="Times New Roman" w:cstheme="minorHAnsi"/>
+          <w:sz w:val="24"/>
+          <w:szCs w:val="24"/>
+          <w:lang w:eastAsia="en-CA"/>
+        </w:rPr>
+        <w:t>”</w:t>
       </w:r>
       <w:r>
         <w:rPr>
@@ -10387,7 +11028,27 @@
           <w:szCs w:val="24"/>
           <w:lang w:eastAsia="en-CA"/>
         </w:rPr>
-        <w:t>Sample communication – tx message.</w:t>
+        <w:t xml:space="preserve">Sample communication – </w:t>
+      </w:r>
+      <w:proofErr w:type="spellStart"/>
+      <w:r>
+        <w:rPr>
+          <w:rFonts w:eastAsia="Times New Roman" w:cstheme="minorHAnsi"/>
+          <w:sz w:val="24"/>
+          <w:szCs w:val="24"/>
+          <w:lang w:eastAsia="en-CA"/>
+        </w:rPr>
+        <w:t>tx</w:t>
+      </w:r>
+      <w:proofErr w:type="spellEnd"/>
+      <w:r>
+        <w:rPr>
+          <w:rFonts w:eastAsia="Times New Roman" w:cstheme="minorHAnsi"/>
+          <w:sz w:val="24"/>
+          <w:szCs w:val="24"/>
+          <w:lang w:eastAsia="en-CA"/>
+        </w:rPr>
+        <w:t xml:space="preserve"> message.</w:t>
       </w:r>
     </w:p>
     <w:p>
@@ -10496,7 +11157,27 @@
           <w:szCs w:val="24"/>
           <w:lang w:eastAsia="en-CA"/>
         </w:rPr>
-        <w:t xml:space="preserve"> – this is the command for tx message</w:t>
+        <w:t xml:space="preserve"> – this is the command for </w:t>
+      </w:r>
+      <w:proofErr w:type="spellStart"/>
+      <w:r>
+        <w:rPr>
+          <w:rFonts w:eastAsia="Times New Roman" w:cstheme="minorHAnsi"/>
+          <w:sz w:val="24"/>
+          <w:szCs w:val="24"/>
+          <w:lang w:eastAsia="en-CA"/>
+        </w:rPr>
+        <w:t>tx</w:t>
+      </w:r>
+      <w:proofErr w:type="spellEnd"/>
+      <w:r>
+        <w:rPr>
+          <w:rFonts w:eastAsia="Times New Roman" w:cstheme="minorHAnsi"/>
+          <w:sz w:val="24"/>
+          <w:szCs w:val="24"/>
+          <w:lang w:eastAsia="en-CA"/>
+        </w:rPr>
+        <w:t xml:space="preserve"> message</w:t>
       </w:r>
     </w:p>
     <w:p>
@@ -10628,15 +11309,7 @@
           <w:szCs w:val="24"/>
           <w:lang w:eastAsia="en-CA"/>
         </w:rPr>
-        <w:t xml:space="preserve">Handshake </w:t>
-      </w:r>
-      <w:r>
-        <w:rPr>
-          <w:sz w:val="24"/>
-          <w:szCs w:val="24"/>
-          <w:lang w:eastAsia="en-CA"/>
-        </w:rPr>
-        <w:t>is the process that establishes communication between two networking devices.</w:t>
+        <w:t>Handshake is the process that establishes communication between two networking devices.</w:t>
       </w:r>
       <w:r>
         <w:rPr>
@@ -10812,15 +11485,7 @@
           <w:szCs w:val="24"/>
           <w:lang w:eastAsia="en-CA"/>
         </w:rPr>
-        <w:t>So,</w:t>
-      </w:r>
-      <w:r>
-        <w:rPr>
-          <w:sz w:val="24"/>
-          <w:szCs w:val="24"/>
-          <w:lang w:eastAsia="en-CA"/>
-        </w:rPr>
-        <w:t xml:space="preserve"> the handshake is basically a 2-step process:</w:t>
+        <w:t>So, the handshake is basically a 2-step process:</w:t>
       </w:r>
     </w:p>
     <w:p>
@@ -10866,15 +11531,69 @@
           <w:szCs w:val="24"/>
           <w:lang w:eastAsia="en-CA"/>
         </w:rPr>
-        <w:t>They then send a "verack" message acknowledging that they've received our version message, and we finish by sending a "verack" message back to them.</w:t>
-      </w:r>
+        <w:t>They then send a "</w:t>
+      </w:r>
+      <w:proofErr w:type="spellStart"/>
       <w:r>
         <w:rPr>
           <w:sz w:val="24"/>
           <w:szCs w:val="24"/>
           <w:lang w:eastAsia="en-CA"/>
         </w:rPr>
-        <w:t xml:space="preserve"> A “verack” is a simple message header without a payload.</w:t>
+        <w:t>verack</w:t>
+      </w:r>
+      <w:proofErr w:type="spellEnd"/>
+      <w:r>
+        <w:rPr>
+          <w:sz w:val="24"/>
+          <w:szCs w:val="24"/>
+          <w:lang w:eastAsia="en-CA"/>
+        </w:rPr>
+        <w:t>" message acknowledging that they've received our version message, and we finish by sending a "</w:t>
+      </w:r>
+      <w:proofErr w:type="spellStart"/>
+      <w:r>
+        <w:rPr>
+          <w:sz w:val="24"/>
+          <w:szCs w:val="24"/>
+          <w:lang w:eastAsia="en-CA"/>
+        </w:rPr>
+        <w:t>verack</w:t>
+      </w:r>
+      <w:proofErr w:type="spellEnd"/>
+      <w:r>
+        <w:rPr>
+          <w:sz w:val="24"/>
+          <w:szCs w:val="24"/>
+          <w:lang w:eastAsia="en-CA"/>
+        </w:rPr>
+        <w:t>" message back to them.</w:t>
+      </w:r>
+      <w:r>
+        <w:rPr>
+          <w:sz w:val="24"/>
+          <w:szCs w:val="24"/>
+          <w:lang w:eastAsia="en-CA"/>
+        </w:rPr>
+        <w:t xml:space="preserve"> A “</w:t>
+      </w:r>
+      <w:proofErr w:type="spellStart"/>
+      <w:r>
+        <w:rPr>
+          <w:sz w:val="24"/>
+          <w:szCs w:val="24"/>
+          <w:lang w:eastAsia="en-CA"/>
+        </w:rPr>
+        <w:t>verack</w:t>
+      </w:r>
+      <w:proofErr w:type="spellEnd"/>
+      <w:r>
+        <w:rPr>
+          <w:sz w:val="24"/>
+          <w:szCs w:val="24"/>
+          <w:lang w:eastAsia="en-CA"/>
+        </w:rPr>
+        <w:t>” is a simple message header without a payload.</w:t>
       </w:r>
     </w:p>
     <w:p>
@@ -11138,7 +11857,25 @@
           <w:szCs w:val="24"/>
           <w:lang w:eastAsia="en-CA"/>
         </w:rPr>
-        <w:t xml:space="preserve"> and download “Linux (tgz)”.</w:t>
+        <w:t xml:space="preserve"> and download “Linux (</w:t>
+      </w:r>
+      <w:proofErr w:type="spellStart"/>
+      <w:r>
+        <w:rPr>
+          <w:sz w:val="24"/>
+          <w:szCs w:val="24"/>
+          <w:lang w:eastAsia="en-CA"/>
+        </w:rPr>
+        <w:t>tgz</w:t>
+      </w:r>
+      <w:proofErr w:type="spellEnd"/>
+      <w:r>
+        <w:rPr>
+          <w:sz w:val="24"/>
+          <w:szCs w:val="24"/>
+          <w:lang w:eastAsia="en-CA"/>
+        </w:rPr>
+        <w:t>)”.</w:t>
       </w:r>
     </w:p>
     <w:p>
@@ -11375,7 +12112,25 @@
           <w:szCs w:val="24"/>
           <w:lang w:eastAsia="en-CA"/>
         </w:rPr>
-        <w:t>Run command “chmod +x bitcoin-qt” to make it executable.</w:t>
+        <w:t>Run command “</w:t>
+      </w:r>
+      <w:proofErr w:type="spellStart"/>
+      <w:r>
+        <w:rPr>
+          <w:sz w:val="24"/>
+          <w:szCs w:val="24"/>
+          <w:lang w:eastAsia="en-CA"/>
+        </w:rPr>
+        <w:t>chmod</w:t>
+      </w:r>
+      <w:proofErr w:type="spellEnd"/>
+      <w:r>
+        <w:rPr>
+          <w:sz w:val="24"/>
+          <w:szCs w:val="24"/>
+          <w:lang w:eastAsia="en-CA"/>
+        </w:rPr>
+        <w:t xml:space="preserve"> +x bitcoin-qt” to make it executable.</w:t>
       </w:r>
     </w:p>
     <w:p>
@@ -12013,6 +12768,7 @@
         </w:rPr>
         <w:t xml:space="preserve">You can use a display filter in Wireshark to isolate the Bitcoin-specific traffic. A common filter would be </w:t>
       </w:r>
+      <w:proofErr w:type="spellStart"/>
       <w:proofErr w:type="gramStart"/>
       <w:r>
         <w:rPr>
@@ -12022,6 +12778,7 @@
         </w:rPr>
         <w:t>tcp.port</w:t>
       </w:r>
+      <w:proofErr w:type="spellEnd"/>
       <w:proofErr w:type="gramEnd"/>
       <w:r>
         <w:rPr>
@@ -12056,7 +12813,25 @@
           <w:szCs w:val="24"/>
           <w:lang w:eastAsia="en-CA"/>
         </w:rPr>
-        <w:t xml:space="preserve">You can then inspect the packets in detail, viewing information such as the transaction (tx) or block messages exchanged between your node and other peers on the network. </w:t>
+        <w:t>You can then inspect the packets in detail, viewing information such as the transaction (</w:t>
+      </w:r>
+      <w:proofErr w:type="spellStart"/>
+      <w:r>
+        <w:rPr>
+          <w:sz w:val="24"/>
+          <w:szCs w:val="24"/>
+          <w:lang w:eastAsia="en-CA"/>
+        </w:rPr>
+        <w:t>tx</w:t>
+      </w:r>
+      <w:proofErr w:type="spellEnd"/>
+      <w:r>
+        <w:rPr>
+          <w:sz w:val="24"/>
+          <w:szCs w:val="24"/>
+          <w:lang w:eastAsia="en-CA"/>
+        </w:rPr>
+        <w:t xml:space="preserve">) or block messages exchanged between your node and other peers on the network. </w:t>
       </w:r>
     </w:p>
     <w:p>
@@ -12233,7 +13008,25 @@
           <w:szCs w:val="24"/>
           <w:lang w:eastAsia="en-CA"/>
         </w:rPr>
-        <w:t>Bitcoin packet getdata.</w:t>
+        <w:t xml:space="preserve">Bitcoin packet </w:t>
+      </w:r>
+      <w:proofErr w:type="spellStart"/>
+      <w:r>
+        <w:rPr>
+          <w:sz w:val="24"/>
+          <w:szCs w:val="24"/>
+          <w:lang w:eastAsia="en-CA"/>
+        </w:rPr>
+        <w:t>getdata</w:t>
+      </w:r>
+      <w:proofErr w:type="spellEnd"/>
+      <w:r>
+        <w:rPr>
+          <w:sz w:val="24"/>
+          <w:szCs w:val="24"/>
+          <w:lang w:eastAsia="en-CA"/>
+        </w:rPr>
+        <w:t>.</w:t>
       </w:r>
     </w:p>
     <w:p>
@@ -12362,7 +13155,25 @@
           <w:szCs w:val="24"/>
           <w:lang w:eastAsia="en-CA"/>
         </w:rPr>
-        <w:t>Block message and tx (transaction) message.</w:t>
+        <w:t xml:space="preserve">Block message and </w:t>
+      </w:r>
+      <w:proofErr w:type="spellStart"/>
+      <w:r>
+        <w:rPr>
+          <w:sz w:val="24"/>
+          <w:szCs w:val="24"/>
+          <w:lang w:eastAsia="en-CA"/>
+        </w:rPr>
+        <w:t>tx</w:t>
+      </w:r>
+      <w:proofErr w:type="spellEnd"/>
+      <w:r>
+        <w:rPr>
+          <w:sz w:val="24"/>
+          <w:szCs w:val="24"/>
+          <w:lang w:eastAsia="en-CA"/>
+        </w:rPr>
+        <w:t xml:space="preserve"> (transaction) message.</w:t>
       </w:r>
     </w:p>
     <w:p>
@@ -12382,8 +13193,8 @@
         </w:sectPr>
       </w:pPr>
     </w:p>
-    <w:bookmarkStart w:id="27" w:name="_Toc216512636" w:displacedByCustomXml="next"/>
-    <w:bookmarkStart w:id="28" w:name="_Toc216474591" w:displacedByCustomXml="next"/>
+    <w:bookmarkStart w:id="27" w:name="_Toc216474591" w:displacedByCustomXml="next"/>
+    <w:bookmarkStart w:id="28" w:name="_Toc216512636" w:displacedByCustomXml="next"/>
     <w:sdt>
       <w:sdtPr>
         <w:rPr>
@@ -23069,6 +23880,7 @@
   <w:style w:type="character" w:default="1" w:styleId="DefaultParagraphFont">
     <w:name w:val="Default Paragraph Font"/>
     <w:uiPriority w:val="1"/>
+    <w:semiHidden/>
     <w:unhideWhenUsed/>
   </w:style>
   <w:style w:type="table" w:default="1" w:styleId="TableNormal">

</xml_diff>